<commit_message>
rapport q2 tabou pas sûr
</commit_message>
<xml_diff>
--- a/TP2-H22/tp2_H22_Rapport.docx
+++ b/TP2-H22/tp2_H22_Rapport.docx
@@ -572,15 +572,7 @@
         <w:jc w:val="both"/>
       </w:pPr>
       <w:r>
-        <w:t xml:space="preserve">Si le langage que vous utilisez nécessite une phase de compilation, veuillez joindre un </w:t>
-      </w:r>
-      <w:proofErr w:type="spellStart"/>
-      <w:r>
-        <w:t>Makefile</w:t>
-      </w:r>
-      <w:proofErr w:type="spellEnd"/>
-      <w:r>
-        <w:t xml:space="preserve"> afin que nous p</w:t>
+        <w:t>Si le langage que vous utilisez nécessite une phase de compilation, veuillez joindre un Makefile afin que nous p</w:t>
       </w:r>
       <w:r>
         <w:t xml:space="preserve">uissions le compiler en cas de problème avec vos exécutables. </w:t>
@@ -953,21 +945,7 @@
         <w:rPr>
           <w:i/>
         </w:rPr>
-        <w:t xml:space="preserve">Si vous préférez écrire vos équations en Latex, vous pouvez ajouter un </w:t>
-      </w:r>
-      <w:proofErr w:type="spellStart"/>
-      <w:r>
-        <w:rPr>
-          <w:i/>
-        </w:rPr>
-        <w:t>pdf</w:t>
-      </w:r>
-      <w:proofErr w:type="spellEnd"/>
-      <w:r>
-        <w:rPr>
-          <w:i/>
-        </w:rPr>
-        <w:t xml:space="preserve"> à la remise avec la réponse à cette question et le mentionner ici. Justifiez votre analyse. Veillez à indiquer la complexité de chaque étape clé, même de celles qui peuvent devenir </w:t>
+        <w:t xml:space="preserve">Si vous préférez écrire vos équations en Latex, vous pouvez ajouter un pdf à la remise avec la réponse à cette question et le mentionner ici. Justifiez votre analyse. Veillez à indiquer la complexité de chaque étape clé, même de celles qui peuvent devenir </w:t>
       </w:r>
       <w:r>
         <w:rPr>
@@ -1008,35 +986,19 @@
         <w:rPr>
           <w:iCs/>
         </w:rPr>
-        <w:t xml:space="preserve">Sort : </w:t>
-      </w:r>
-      <w:proofErr w:type="gramStart"/>
-      <w:r>
-        <w:rPr>
-          <w:iCs/>
-        </w:rPr>
-        <w:t>O(</w:t>
-      </w:r>
-      <w:proofErr w:type="gramEnd"/>
-      <w:r>
-        <w:rPr>
-          <w:iCs/>
-        </w:rPr>
-        <w:t xml:space="preserve">n </w:t>
-      </w:r>
-      <w:proofErr w:type="spellStart"/>
-      <w:r>
-        <w:rPr>
-          <w:iCs/>
-        </w:rPr>
-        <w:t>logn</w:t>
-      </w:r>
-      <w:proofErr w:type="spellEnd"/>
-      <w:r>
-        <w:rPr>
-          <w:iCs/>
-        </w:rPr>
-        <w:t>)</w:t>
+        <w:t>Sort </w:t>
+      </w:r>
+      <w:r>
+        <w:rPr>
+          <w:iCs/>
+        </w:rPr>
+        <w:t>par aire</w:t>
+      </w:r>
+      <w:r>
+        <w:rPr>
+          <w:iCs/>
+        </w:rPr>
+        <w:t>: O(n logn)</w:t>
       </w:r>
     </w:p>
     <w:p>
@@ -1056,45 +1018,830 @@
         <w:rPr>
           <w:iCs/>
         </w:rPr>
-        <w:t xml:space="preserve">Opération baromètre : If </w:t>
-      </w:r>
-      <w:proofErr w:type="spellStart"/>
-      <w:r>
-        <w:rPr>
-          <w:iCs/>
-        </w:rPr>
-        <w:t>fits</w:t>
-      </w:r>
-      <w:proofErr w:type="spellEnd"/>
-      <w:r>
-        <w:rPr>
-          <w:iCs/>
-        </w:rPr>
-        <w:t xml:space="preserve"> on block : </w:t>
-      </w:r>
-      <w:proofErr w:type="gramStart"/>
+        <w:t>Opération baromètre : If fits on block : O(1) n fois donc O(n)</w:t>
+      </w:r>
+    </w:p>
+    <w:p>
+      <w:pPr>
+        <w:spacing w:after="160"/>
+        <w:jc w:val="both"/>
+        <w:rPr>
+          <w:iCs/>
+        </w:rPr>
+      </w:pPr>
+      <w:r>
+        <w:rPr>
+          <w:iCs/>
+        </w:rPr>
+        <w:t>Dynamique :</w:t>
+      </w:r>
+    </w:p>
+    <w:p>
+      <w:pPr>
+        <w:pStyle w:val="Paragraphedeliste"/>
+        <w:numPr>
+          <w:ilvl w:val="0"/>
+          <w:numId w:val="6"/>
+        </w:numPr>
+        <w:spacing w:after="160"/>
+        <w:jc w:val="both"/>
+        <w:rPr>
+          <w:iCs/>
+        </w:rPr>
+      </w:pPr>
+      <w:r>
+        <w:rPr>
+          <w:iCs/>
+        </w:rPr>
+        <w:t>Sort : O(n logn</w:t>
+      </w:r>
+      <w:r>
+        <w:rPr>
+          <w:iCs/>
+        </w:rPr>
+        <w:t>)</w:t>
+      </w:r>
+    </w:p>
+    <w:p>
+      <w:pPr>
+        <w:pStyle w:val="Paragraphedeliste"/>
+        <w:numPr>
+          <w:ilvl w:val="0"/>
+          <w:numId w:val="6"/>
+        </w:numPr>
+        <w:spacing w:after="160"/>
+        <w:jc w:val="both"/>
+        <w:rPr>
+          <w:iCs/>
+        </w:rPr>
+      </w:pPr>
+      <w:r>
+        <w:rPr>
+          <w:iCs/>
+        </w:rPr>
+        <w:t>Parcoure la liste de bloc O(n)</w:t>
+      </w:r>
+    </w:p>
+    <w:p>
+      <w:pPr>
+        <w:pStyle w:val="Paragraphedeliste"/>
+        <w:numPr>
+          <w:ilvl w:val="1"/>
+          <w:numId w:val="6"/>
+        </w:numPr>
+        <w:spacing w:after="160"/>
+        <w:jc w:val="both"/>
+        <w:rPr>
+          <w:iCs/>
+        </w:rPr>
+      </w:pPr>
+      <w:r>
+        <w:rPr>
+          <w:iCs/>
+        </w:rPr>
+        <w:t xml:space="preserve">Parcoure la liste de bloc de 1 à i : </w:t>
+      </w:r>
+      <w:r>
+        <w:rPr>
+          <w:iCs/>
+        </w:rPr>
+        <w:t>O(i)</w:t>
+      </w:r>
+    </w:p>
+    <w:p>
+      <w:pPr>
+        <w:pStyle w:val="Paragraphedeliste"/>
+        <w:numPr>
+          <w:ilvl w:val="1"/>
+          <w:numId w:val="6"/>
+        </w:numPr>
+        <w:spacing w:after="160"/>
+        <w:jc w:val="both"/>
+        <w:rPr>
+          <w:iCs/>
+        </w:rPr>
+      </w:pPr>
+      <w:r>
+        <w:rPr>
+          <w:iCs/>
+        </w:rPr>
+        <w:t>Check si la liste est vide O(1)</w:t>
+      </w:r>
+    </w:p>
+    <w:p>
+      <w:pPr>
+        <w:pStyle w:val="Paragraphedeliste"/>
+        <w:numPr>
+          <w:ilvl w:val="1"/>
+          <w:numId w:val="6"/>
+        </w:numPr>
+        <w:spacing w:after="160"/>
+        <w:jc w:val="both"/>
+        <w:rPr>
+          <w:iCs/>
+        </w:rPr>
+      </w:pPr>
+      <w:r>
+        <w:rPr>
+          <w:iCs/>
+        </w:rPr>
+        <w:t>Trouver le m</w:t>
+      </w:r>
+      <w:r>
+        <w:rPr>
+          <w:iCs/>
+        </w:rPr>
+        <w:t>aximum des hauteurs :</w:t>
+      </w:r>
+      <w:r>
+        <w:rPr>
+          <w:iCs/>
+        </w:rPr>
+        <w:t xml:space="preserve"> en pire cas O(i)</w:t>
+      </w:r>
+    </w:p>
+    <w:p>
+      <w:pPr>
+        <w:pStyle w:val="Paragraphedeliste"/>
+        <w:numPr>
+          <w:ilvl w:val="0"/>
+          <w:numId w:val="6"/>
+        </w:numPr>
+        <w:spacing w:after="160"/>
+        <w:jc w:val="both"/>
+        <w:rPr>
+          <w:iCs/>
+        </w:rPr>
+      </w:pPr>
+      <w:r>
+        <w:rPr>
+          <w:iCs/>
+        </w:rPr>
+        <w:t>Retracer</w:t>
+      </w:r>
+      <w:r>
+        <w:rPr>
+          <w:iCs/>
+        </w:rPr>
+        <w:t xml:space="preserve"> la liste des résultat en sens inverse : O(n) en pire cas</w:t>
+      </w:r>
+    </w:p>
+    <w:p>
+      <w:pPr>
+        <w:spacing w:after="160"/>
+        <w:jc w:val="both"/>
+        <w:rPr>
+          <w:iCs/>
+        </w:rPr>
+      </w:pPr>
+      <w:r>
+        <w:rPr>
+          <w:iCs/>
+        </w:rPr>
+        <w:t>On a donc T(n) = n logn + n * sum i de 1 à n (2*i + 1) donc O(n^2) en pire cas</w:t>
+      </w:r>
+    </w:p>
+    <w:p>
+      <w:pPr>
+        <w:spacing w:after="160"/>
+        <w:jc w:val="both"/>
+        <w:rPr>
+          <w:iCs/>
+        </w:rPr>
+      </w:pPr>
+    </w:p>
+    <w:p>
+      <w:pPr>
+        <w:spacing w:after="160"/>
+        <w:jc w:val="both"/>
+        <w:rPr>
+          <w:iCs/>
+        </w:rPr>
+      </w:pPr>
+    </w:p>
+    <w:p>
+      <w:pPr>
+        <w:spacing w:after="160"/>
+        <w:jc w:val="both"/>
+        <w:rPr>
+          <w:iCs/>
+        </w:rPr>
+      </w:pPr>
+      <w:r>
+        <w:rPr>
+          <w:iCs/>
+        </w:rPr>
+        <w:t>Tabou :</w:t>
+      </w:r>
+    </w:p>
+    <w:p>
+      <w:pPr>
+        <w:spacing w:after="160"/>
+        <w:jc w:val="both"/>
+        <w:rPr>
+          <w:iCs/>
+        </w:rPr>
+      </w:pPr>
+      <w:r>
+        <w:rPr>
+          <w:iCs/>
+        </w:rPr>
+        <w:t>Soit :</w:t>
+      </w:r>
+    </w:p>
+    <w:p>
+      <w:pPr>
+        <w:pStyle w:val="Paragraphedeliste"/>
+        <w:numPr>
+          <w:ilvl w:val="0"/>
+          <w:numId w:val="6"/>
+        </w:numPr>
+        <w:spacing w:after="160"/>
+        <w:jc w:val="both"/>
+        <w:rPr>
+          <w:iCs/>
+        </w:rPr>
+      </w:pPr>
+      <w:r>
+        <w:rPr>
+          <w:iCs/>
+        </w:rPr>
+        <w:t>n :</w:t>
+      </w:r>
+      <w:r>
+        <w:rPr>
+          <w:iCs/>
+        </w:rPr>
+        <w:t xml:space="preserve"> la taille de l’échantillon initiale</w:t>
+      </w:r>
+    </w:p>
+    <w:p>
+      <w:pPr>
+        <w:pStyle w:val="Paragraphedeliste"/>
+        <w:numPr>
+          <w:ilvl w:val="0"/>
+          <w:numId w:val="6"/>
+        </w:numPr>
+        <w:spacing w:after="160"/>
+        <w:jc w:val="both"/>
+        <w:rPr>
+          <w:iCs/>
+        </w:rPr>
+      </w:pPr>
+      <w:r>
+        <w:rPr>
+          <w:iCs/>
+        </w:rPr>
+        <w:t>k : le nombre de voisin à la solution initale</w:t>
+      </w:r>
+    </w:p>
+    <w:p>
+      <w:pPr>
+        <w:pStyle w:val="Paragraphedeliste"/>
+        <w:numPr>
+          <w:ilvl w:val="0"/>
+          <w:numId w:val="6"/>
+        </w:numPr>
+        <w:spacing w:after="160"/>
+        <w:jc w:val="both"/>
+        <w:rPr>
+          <w:iCs/>
+        </w:rPr>
+      </w:pPr>
+      <w:r>
+        <w:rPr>
+          <w:iCs/>
+        </w:rPr>
+        <w:t>m : la taille de la solution initiale</w:t>
+      </w:r>
+    </w:p>
+    <w:p>
+      <w:pPr>
+        <w:pStyle w:val="Paragraphedeliste"/>
+        <w:numPr>
+          <w:ilvl w:val="0"/>
+          <w:numId w:val="6"/>
+        </w:numPr>
+        <w:spacing w:after="160"/>
+        <w:jc w:val="both"/>
+        <w:rPr>
+          <w:iCs/>
+        </w:rPr>
+      </w:pPr>
+      <w:r>
+        <w:rPr>
+          <w:iCs/>
+        </w:rPr>
+        <w:t>t : la taille de la liste tabou</w:t>
+      </w:r>
+    </w:p>
+    <w:p>
+      <w:pPr>
+        <w:spacing w:after="160"/>
+        <w:jc w:val="both"/>
+        <w:rPr>
+          <w:iCs/>
+        </w:rPr>
+      </w:pPr>
+      <w:r>
+        <w:rPr>
+          <w:iCs/>
+        </w:rPr>
+        <w:t>Coût</w:t>
+      </w:r>
+    </w:p>
+    <w:p>
+      <w:pPr>
+        <w:pStyle w:val="Paragraphedeliste"/>
+        <w:numPr>
+          <w:ilvl w:val="0"/>
+          <w:numId w:val="6"/>
+        </w:numPr>
+        <w:spacing w:after="160"/>
+        <w:jc w:val="both"/>
+        <w:rPr>
+          <w:iCs/>
+        </w:rPr>
+      </w:pPr>
+      <w:r>
+        <w:rPr>
+          <w:iCs/>
+        </w:rPr>
+        <w:t>Exécuter l’algo glouton : O(nlogn)</w:t>
+      </w:r>
+    </w:p>
+    <w:p>
+      <w:pPr>
+        <w:pStyle w:val="Paragraphedeliste"/>
+        <w:numPr>
+          <w:ilvl w:val="0"/>
+          <w:numId w:val="6"/>
+        </w:numPr>
+        <w:spacing w:after="160"/>
+        <w:jc w:val="both"/>
+        <w:rPr>
+          <w:iCs/>
+        </w:rPr>
+      </w:pPr>
+      <w:r>
+        <w:rPr>
+          <w:iCs/>
+        </w:rPr>
+        <w:t>Exécuter 100 fois :</w:t>
+      </w:r>
+    </w:p>
+    <w:p>
+      <w:pPr>
+        <w:pStyle w:val="Paragraphedeliste"/>
+        <w:numPr>
+          <w:ilvl w:val="1"/>
+          <w:numId w:val="6"/>
+        </w:numPr>
+        <w:spacing w:after="160"/>
+        <w:jc w:val="both"/>
+        <w:rPr>
+          <w:iCs/>
+        </w:rPr>
+      </w:pPr>
+      <w:r>
+        <w:rPr>
+          <w:iCs/>
+        </w:rPr>
+        <w:t>Trouver les voisins</w:t>
+      </w:r>
+    </w:p>
+    <w:p>
+      <w:pPr>
+        <w:pStyle w:val="Paragraphedeliste"/>
+        <w:numPr>
+          <w:ilvl w:val="1"/>
+          <w:numId w:val="6"/>
+        </w:numPr>
+        <w:spacing w:after="160"/>
+        <w:jc w:val="both"/>
+        <w:rPr>
+          <w:iCs/>
+        </w:rPr>
+      </w:pPr>
+      <w:r>
+        <w:rPr>
+          <w:iCs/>
+        </w:rPr>
+        <w:t>Trouver le meilleure voisin O(</w:t>
+      </w:r>
+      <w:r>
+        <w:rPr>
+          <w:iCs/>
+        </w:rPr>
+        <w:t>k</w:t>
+      </w:r>
+      <w:r>
+        <w:rPr>
+          <w:iCs/>
+        </w:rPr>
+        <w:t>)</w:t>
+      </w:r>
+    </w:p>
+    <w:p>
+      <w:pPr>
+        <w:pStyle w:val="Paragraphedeliste"/>
+        <w:numPr>
+          <w:ilvl w:val="1"/>
+          <w:numId w:val="6"/>
+        </w:numPr>
+        <w:spacing w:after="160"/>
+        <w:jc w:val="both"/>
+        <w:rPr>
+          <w:iCs/>
+        </w:rPr>
+      </w:pPr>
+      <w:r>
+        <w:rPr>
+          <w:iCs/>
+        </w:rPr>
+        <w:t>Remplacer la solution courante par le meilleure voisin: O(1)</w:t>
+      </w:r>
+    </w:p>
+    <w:p>
+      <w:pPr>
+        <w:pStyle w:val="Paragraphedeliste"/>
+        <w:numPr>
+          <w:ilvl w:val="1"/>
+          <w:numId w:val="6"/>
+        </w:numPr>
+        <w:spacing w:after="160"/>
+        <w:jc w:val="both"/>
+        <w:rPr>
+          <w:iCs/>
+        </w:rPr>
+      </w:pPr>
+      <w:r>
+        <w:rPr>
+          <w:iCs/>
+        </w:rPr>
+        <w:t xml:space="preserve">Retirer les éléments </w:t>
+      </w:r>
+      <w:r>
+        <w:rPr>
+          <w:iCs/>
+        </w:rPr>
+        <w:t>tabous de la liste de blocs : O(min(t, m)) = O(t)</w:t>
+      </w:r>
+    </w:p>
+    <w:p>
+      <w:pPr>
+        <w:pStyle w:val="Paragraphedeliste"/>
+        <w:numPr>
+          <w:ilvl w:val="1"/>
+          <w:numId w:val="6"/>
+        </w:numPr>
+        <w:spacing w:after="160"/>
+        <w:jc w:val="both"/>
+        <w:rPr>
+          <w:iCs/>
+        </w:rPr>
+      </w:pPr>
+      <w:r>
+        <w:rPr>
+          <w:iCs/>
+        </w:rPr>
+        <w:t>Actualiser la file d’attente tabou : O(1)</w:t>
+      </w:r>
+    </w:p>
+    <w:p>
+      <w:pPr>
+        <w:spacing w:after="160"/>
+        <w:jc w:val="both"/>
+        <w:rPr>
+          <w:iCs/>
+        </w:rPr>
+      </w:pPr>
+      <w:r>
+        <w:rPr>
+          <w:iCs/>
+        </w:rPr>
+        <w:t>t &lt; m car les éléments tabous sont extraits de la solution initale. Donc t en O(n)</w:t>
+      </w:r>
+    </w:p>
+    <w:p>
+      <w:pPr>
+        <w:spacing w:after="160"/>
+        <w:jc w:val="both"/>
+        <w:rPr>
+          <w:iCs/>
+        </w:rPr>
+      </w:pPr>
+      <w:r>
+        <w:rPr>
+          <w:iCs/>
+        </w:rPr>
+        <w:t>Trouver le voisin :</w:t>
+      </w:r>
+    </w:p>
+    <w:p>
+      <w:pPr>
+        <w:pStyle w:val="Paragraphedeliste"/>
+        <w:numPr>
+          <w:ilvl w:val="0"/>
+          <w:numId w:val="6"/>
+        </w:numPr>
+        <w:spacing w:after="160"/>
+        <w:jc w:val="both"/>
+        <w:rPr>
+          <w:iCs/>
+        </w:rPr>
+      </w:pPr>
+      <w:r>
+        <w:rPr>
+          <w:iCs/>
+        </w:rPr>
+        <w:t>Différence entre la solution initiale et la liste de blocs : O(</w:t>
+      </w:r>
+      <w:r>
+        <w:rPr>
+          <w:iCs/>
+        </w:rPr>
+        <w:t>min(</w:t>
+      </w:r>
+      <w:r>
+        <w:rPr>
+          <w:iCs/>
+        </w:rPr>
+        <w:t>m</w:t>
+      </w:r>
+      <w:r>
+        <w:rPr>
+          <w:iCs/>
+        </w:rPr>
+        <w:t>,n)</w:t>
+      </w:r>
+      <w:r>
+        <w:rPr>
+          <w:iCs/>
+        </w:rPr>
+        <w:t>)</w:t>
+      </w:r>
+      <w:r>
+        <w:rPr>
+          <w:iCs/>
+        </w:rPr>
+        <w:t xml:space="preserve"> = O(</w:t>
+      </w:r>
+      <w:r>
+        <w:rPr>
+          <w:iCs/>
+        </w:rPr>
+        <w:t>m</w:t>
+      </w:r>
+      <w:r>
+        <w:rPr>
+          <w:iCs/>
+        </w:rPr>
+        <w:t>)</w:t>
+      </w:r>
+    </w:p>
+    <w:p>
+      <w:pPr>
+        <w:pStyle w:val="Paragraphedeliste"/>
+        <w:numPr>
+          <w:ilvl w:val="0"/>
+          <w:numId w:val="6"/>
+        </w:numPr>
+        <w:spacing w:after="160"/>
+        <w:jc w:val="both"/>
+        <w:rPr>
+          <w:iCs/>
+        </w:rPr>
+      </w:pPr>
+      <w:r>
+        <w:rPr>
+          <w:iCs/>
+        </w:rPr>
+        <w:lastRenderedPageBreak/>
+        <w:t xml:space="preserve">Exécuter </w:t>
+      </w:r>
+      <w:r>
+        <w:rPr>
+          <w:iCs/>
+        </w:rPr>
+        <w:t>n-</w:t>
+      </w:r>
+      <w:r>
+        <w:rPr>
+          <w:iCs/>
+        </w:rPr>
+        <w:t>m</w:t>
+      </w:r>
+      <w:r>
+        <w:rPr>
+          <w:iCs/>
+        </w:rPr>
+        <w:t xml:space="preserve"> fois :</w:t>
+      </w:r>
+    </w:p>
+    <w:p>
+      <w:pPr>
+        <w:pStyle w:val="Paragraphedeliste"/>
+        <w:numPr>
+          <w:ilvl w:val="1"/>
+          <w:numId w:val="6"/>
+        </w:numPr>
+        <w:spacing w:after="160"/>
+        <w:jc w:val="both"/>
+        <w:rPr>
+          <w:iCs/>
+        </w:rPr>
+      </w:pPr>
+      <w:r>
+        <w:rPr>
+          <w:iCs/>
+        </w:rPr>
+        <w:t xml:space="preserve">Parcourir </w:t>
+      </w:r>
+      <w:r>
+        <w:rPr>
+          <w:iCs/>
+        </w:rPr>
+        <w:t xml:space="preserve">une partie de </w:t>
+      </w:r>
+      <w:r>
+        <w:rPr>
+          <w:iCs/>
+        </w:rPr>
+        <w:t>la solution initale depuis le haut :</w:t>
+      </w:r>
+      <w:r>
+        <w:rPr>
+          <w:iCs/>
+        </w:rPr>
+        <w:t xml:space="preserve"> O(m)</w:t>
+      </w:r>
+    </w:p>
+    <w:p>
+      <w:pPr>
+        <w:pStyle w:val="Paragraphedeliste"/>
+        <w:numPr>
+          <w:ilvl w:val="2"/>
+          <w:numId w:val="6"/>
+        </w:numPr>
+        <w:spacing w:after="160"/>
+        <w:jc w:val="both"/>
+        <w:rPr>
+          <w:iCs/>
+        </w:rPr>
+      </w:pPr>
+      <w:r>
+        <w:rPr>
+          <w:iCs/>
+        </w:rPr>
+        <w:t>Insérer le bloc O(1)</w:t>
+      </w:r>
+    </w:p>
+    <w:p>
+      <w:pPr>
+        <w:pStyle w:val="Paragraphedeliste"/>
+        <w:numPr>
+          <w:ilvl w:val="2"/>
+          <w:numId w:val="6"/>
+        </w:numPr>
+        <w:spacing w:after="160"/>
+        <w:jc w:val="both"/>
+        <w:rPr>
+          <w:iCs/>
+        </w:rPr>
+      </w:pPr>
+      <w:r>
+        <w:rPr>
+          <w:iCs/>
+        </w:rPr>
+        <w:t>Checker si les blocs sont toujours légaux : O(</w:t>
+      </w:r>
+      <w:r>
+        <w:rPr>
+          <w:iCs/>
+        </w:rPr>
+        <w:t>m</w:t>
+      </w:r>
+      <w:r>
+        <w:rPr>
+          <w:iCs/>
+        </w:rPr>
+        <w:t>)</w:t>
+      </w:r>
+    </w:p>
+    <w:p>
+      <w:pPr>
+        <w:spacing w:after="160"/>
+        <w:jc w:val="both"/>
+        <w:rPr>
+          <w:iCs/>
+        </w:rPr>
+      </w:pPr>
+      <w:r>
+        <w:rPr>
+          <w:iCs/>
+        </w:rPr>
+        <w:t>On a donc : T(n) = alpha m + (n-m) * beta m * (1 + m)</w:t>
+      </w:r>
+      <w:r>
+        <w:rPr>
+          <w:iCs/>
+        </w:rPr>
+        <w:t xml:space="preserve"> est en O((n-m) * m * m)</w:t>
+      </w:r>
+      <w:r>
+        <w:rPr>
+          <w:iCs/>
+        </w:rPr>
+        <w:t xml:space="preserve"> = O(nm^2</w:t>
+      </w:r>
+      <w:r>
+        <w:rPr>
+          <w:iCs/>
+        </w:rPr>
+        <w:t>)</w:t>
+      </w:r>
+    </w:p>
+    <w:p>
+      <w:pPr>
+        <w:spacing w:after="160"/>
+        <w:jc w:val="both"/>
+        <w:rPr>
+          <w:iCs/>
+        </w:rPr>
+      </w:pPr>
+      <w:r>
+        <w:rPr>
+          <w:iCs/>
+        </w:rPr>
+        <w:t>Si on assume que la taille d’un</w:t>
+      </w:r>
+      <w:r>
+        <w:rPr>
+          <w:iCs/>
+        </w:rPr>
+        <w:t>e</w:t>
+      </w:r>
+      <w:r>
+        <w:rPr>
+          <w:iCs/>
+        </w:rPr>
+        <w:t xml:space="preserve"> solution m est </w:t>
+      </w:r>
+      <w:r>
+        <w:rPr>
+          <w:iCs/>
+        </w:rPr>
+        <w:t xml:space="preserve">proportionnelle </w:t>
+      </w:r>
+      <w:r>
+        <w:rPr>
+          <w:iCs/>
+        </w:rPr>
+        <w:t>à la taille de l’échantillon, on a donc :</w:t>
+      </w:r>
+    </w:p>
+    <w:p>
+      <w:pPr>
+        <w:spacing w:after="160"/>
+        <w:jc w:val="both"/>
+        <w:rPr>
+          <w:iCs/>
+        </w:rPr>
+      </w:pPr>
       <w:r>
         <w:rPr>
           <w:iCs/>
         </w:rPr>
         <w:t>O(</w:t>
       </w:r>
-      <w:proofErr w:type="gramEnd"/>
-      <w:r>
-        <w:rPr>
-          <w:iCs/>
-        </w:rPr>
-        <w:t>1) n fois donc O(n)</w:t>
-      </w:r>
-    </w:p>
-    <w:p>
-      <w:pPr>
-        <w:spacing w:after="160"/>
-        <w:jc w:val="both"/>
-        <w:rPr>
-          <w:iCs/>
-        </w:rPr>
-      </w:pPr>
+      <w:r>
+        <w:rPr>
+          <w:iCs/>
+        </w:rPr>
+        <w:t>n^3)</w:t>
+      </w:r>
+      <w:r>
+        <w:rPr>
+          <w:iCs/>
+        </w:rPr>
+        <w:t>.</w:t>
+      </w:r>
+    </w:p>
+    <w:p>
+      <w:pPr>
+        <w:spacing w:after="160"/>
+        <w:jc w:val="both"/>
+        <w:rPr>
+          <w:iCs/>
+        </w:rPr>
+      </w:pPr>
+      <w:r>
+        <w:rPr>
+          <w:iCs/>
+        </w:rPr>
+        <w:t>À vérifier</w:t>
+      </w:r>
     </w:p>
     <w:p>
       <w:pPr>
@@ -1111,15 +1858,7 @@
         <w:t>S</w:t>
       </w:r>
       <w:r>
-        <w:t xml:space="preserve">ervez-vous de vos temps d'exécution pour confirmer et/ou préciser </w:t>
-      </w:r>
-      <w:proofErr w:type="gramStart"/>
-      <w:r>
-        <w:t>l'analyse</w:t>
-      </w:r>
-      <w:proofErr w:type="gramEnd"/>
-      <w:r>
-        <w:t xml:space="preserve"> asymptotique théorique de vos algorithmes avec la méthode hybride de</w:t>
+        <w:t>ervez-vous de vos temps d'exécution pour confirmer et/ou préciser l'analyse asymptotique théorique de vos algorithmes avec la méthode hybride de</w:t>
       </w:r>
       <w:r>
         <w:t xml:space="preserve"> votre choix.</w:t>
@@ -1190,21 +1929,7 @@
         <w:rPr>
           <w:i/>
         </w:rPr>
-        <w:t xml:space="preserve">La méthode peut varier d'un algorithme à l'autre. Justifiez les choix ici et montrez vos </w:t>
-      </w:r>
-      <w:proofErr w:type="gramStart"/>
-      <w:r>
-        <w:rPr>
-          <w:i/>
-        </w:rPr>
-        <w:t>graphiques .</w:t>
-      </w:r>
-      <w:proofErr w:type="gramEnd"/>
-      <w:r>
-        <w:rPr>
-          <w:i/>
-        </w:rPr>
-        <w:t xml:space="preserve"> Attention, vous devrez vous poser des questions pour l’algorithme tabou.</w:t>
+        <w:t>La méthode peut varier d'un algorithme à l'autre. Justifiez les choix ici et montrez vos graphiques . Attention, vous devrez vous poser des questions pour l’algorithme tabou.</w:t>
       </w:r>
     </w:p>
     <w:p>
@@ -1843,21 +2568,7 @@
         <w:rPr>
           <w:color w:val="000000"/>
         </w:rPr>
-        <w:t xml:space="preserve"> / journée de retard, arrondi vers le haut. Les </w:t>
-      </w:r>
-      <w:proofErr w:type="spellStart"/>
-      <w:r>
-        <w:rPr>
-          <w:color w:val="000000"/>
-        </w:rPr>
-        <w:t>TPs</w:t>
-      </w:r>
-      <w:proofErr w:type="spellEnd"/>
-      <w:r>
-        <w:rPr>
-          <w:color w:val="000000"/>
-        </w:rPr>
-        <w:t xml:space="preserve"> ne sont plus acceptés après 3 jours.</w:t>
+        <w:t xml:space="preserve"> / journée de retard, arrondi vers le haut. Les TPs ne sont plus acceptés après 3 jours.</w:t>
       </w:r>
     </w:p>
     <w:sectPr>
@@ -1973,7 +2684,7 @@
         <w:rFonts w:ascii="Liberation Serif" w:eastAsia="Liberation Serif" w:hAnsi="Liberation Serif" w:cs="Liberation Serif" w:hint="default"/>
       </w:rPr>
     </w:lvl>
-    <w:lvl w:ilvl="1" w:tplc="08090003" w:tentative="1">
+    <w:lvl w:ilvl="1" w:tplc="08090003">
       <w:start w:val="1"/>
       <w:numFmt w:val="bullet"/>
       <w:lvlText w:val="o"/>
@@ -1985,7 +2696,7 @@
         <w:rFonts w:ascii="Courier New" w:hAnsi="Courier New" w:cs="Courier New" w:hint="default"/>
       </w:rPr>
     </w:lvl>
-    <w:lvl w:ilvl="2" w:tplc="08090005" w:tentative="1">
+    <w:lvl w:ilvl="2" w:tplc="08090005">
       <w:start w:val="1"/>
       <w:numFmt w:val="bullet"/>
       <w:lvlText w:val=""/>

</xml_diff>

<commit_message>
finished tim script and nearly done with report
</commit_message>
<xml_diff>
--- a/TP2-H22/tp2_H22_Rapport.docx
+++ b/TP2-H22/tp2_H22_Rapport.docx
@@ -386,25 +386,13 @@
         <w:rPr>
           <w:color w:val="FF0000"/>
         </w:rPr>
-        <w:t xml:space="preserve">28 Mars </w:t>
-      </w:r>
-      <w:r>
-        <w:rPr>
-          <w:color w:val="FF0000"/>
-        </w:rPr>
-        <w:t>à 23h59</w:t>
+        <w:t>28 Mars à 23h59</w:t>
       </w:r>
       <w:r>
         <w:rPr>
           <w:color w:val="000000"/>
         </w:rPr>
-        <w:t xml:space="preserve"> en suivant les instructio</w:t>
-      </w:r>
-      <w:r>
-        <w:rPr>
-          <w:color w:val="000000"/>
-        </w:rPr>
-        <w:t>ns suivantes :</w:t>
+        <w:t xml:space="preserve"> en suivant les instructions suivantes :</w:t>
       </w:r>
     </w:p>
     <w:p>
@@ -572,10 +560,7 @@
         <w:jc w:val="both"/>
       </w:pPr>
       <w:r>
-        <w:t>Si le langage que vous utilisez nécessite une phase de compilation, veuillez joindre un Makefile afin que nous p</w:t>
-      </w:r>
-      <w:r>
-        <w:t xml:space="preserve">uissions le compiler en cas de problème avec vos exécutables. </w:t>
+        <w:t xml:space="preserve">Si le langage que vous utilisez nécessite une phase de compilation, veuillez joindre un Makefile afin que nous puissions le compiler en cas de problème avec vos exécutables. </w:t>
       </w:r>
       <w:r>
         <w:rPr>
@@ -607,13 +592,7 @@
         <w:rPr>
           <w:color w:val="000000"/>
         </w:rPr>
-        <w:t>Vous avez le choix du langage de programmation utilisé mais vous devr</w:t>
-      </w:r>
-      <w:r>
-        <w:rPr>
-          <w:color w:val="000000"/>
-        </w:rPr>
-        <w:t xml:space="preserve">ez utiliser les mêmes langage, compilateur et ordinateur pour toutes vos implantations. </w:t>
+        <w:t xml:space="preserve">Vous avez le choix du langage de programmation utilisé mais vous devrez utiliser les mêmes langage, compilateur et ordinateur pour toutes vos implantations. </w:t>
       </w:r>
       <w:r>
         <w:rPr>
@@ -839,10 +818,7 @@
       </w:pPr>
       <w:r>
         <w:lastRenderedPageBreak/>
-        <w:t>Analyse</w:t>
-      </w:r>
-      <w:r>
-        <w:t xml:space="preserve"> et discussion</w:t>
+        <w:t>Analyse et discussion</w:t>
       </w:r>
     </w:p>
     <w:p>
@@ -940,32 +916,14 @@
           <w:i/>
         </w:rPr>
         <w:tab/>
-      </w:r>
-      <w:r>
-        <w:rPr>
-          <w:i/>
-        </w:rPr>
-        <w:t xml:space="preserve">Si vous préférez écrire vos équations en Latex, vous pouvez ajouter un pdf à la remise avec la réponse à cette question et le mentionner ici. Justifiez votre analyse. Veillez à indiquer la complexité de chaque étape clé, même de celles qui peuvent devenir </w:t>
-      </w:r>
-      <w:r>
-        <w:rPr>
-          <w:i/>
-        </w:rPr>
-        <w:t>négligeables face à d’autres étapes plus complexes. Nous devons voir que vous les avez bien prises en compte.</w:t>
-      </w:r>
-    </w:p>
-    <w:p>
-      <w:pPr>
-        <w:spacing w:after="160"/>
-        <w:jc w:val="both"/>
-        <w:rPr>
-          <w:iCs/>
-        </w:rPr>
-      </w:pPr>
-      <w:r>
-        <w:rPr>
-          <w:iCs/>
-        </w:rPr>
+        <w:t>Si vous préférez écrire vos équations en Latex, vous pouvez ajouter un pdf à la remise avec la réponse à cette question et le mentionner ici. Justifiez votre analyse. Veillez à indiquer la complexité de chaque étape clé, même de celles qui peuvent devenir négligeables face à d’autres étapes plus complexes. Nous devons voir que vous les avez bien prises en compte.</w:t>
+      </w:r>
+    </w:p>
+    <w:p>
+      <w:pPr>
+        <w:pStyle w:val="Titre2"/>
+      </w:pPr>
+      <w:r>
         <w:t>Glouton :</w:t>
       </w:r>
     </w:p>
@@ -986,7 +944,13 @@
         <w:rPr>
           <w:iCs/>
         </w:rPr>
-        <w:t>Sort </w:t>
+        <w:t>Trier</w:t>
+      </w:r>
+      <w:r>
+        <w:rPr>
+          <w:iCs/>
+        </w:rPr>
+        <w:t> </w:t>
       </w:r>
       <w:r>
         <w:rPr>
@@ -998,8 +962,58 @@
         <w:rPr>
           <w:iCs/>
         </w:rPr>
-        <w:t>: O(n logn)</w:t>
-      </w:r>
+        <w:t xml:space="preserve"> </w:t>
+      </w:r>
+      <w:r>
+        <w:rPr>
+          <w:iCs/>
+        </w:rPr>
+        <w:t xml:space="preserve">: </w:t>
+      </w:r>
+      <m:oMath>
+        <m:r>
+          <w:rPr>
+            <w:rFonts w:ascii="Cambria Math" w:hAnsi="Cambria Math"/>
+          </w:rPr>
+          <m:t>Θ(n</m:t>
+        </m:r>
+        <m:func>
+          <m:funcPr>
+            <m:ctrlPr>
+              <w:rPr>
+                <w:rFonts w:ascii="Cambria Math" w:hAnsi="Cambria Math"/>
+                <w:i/>
+                <w:iCs/>
+              </w:rPr>
+            </m:ctrlPr>
+          </m:funcPr>
+          <m:fName>
+            <m:r>
+              <m:rPr>
+                <m:sty m:val="p"/>
+              </m:rPr>
+              <w:rPr>
+                <w:rFonts w:ascii="Cambria Math" w:hAnsi="Cambria Math"/>
+              </w:rPr>
+              <m:t>log</m:t>
+            </m:r>
+          </m:fName>
+          <m:e>
+            <m:r>
+              <w:rPr>
+                <w:rFonts w:ascii="Cambria Math" w:hAnsi="Cambria Math"/>
+              </w:rPr>
+              <m:t>n</m:t>
+            </m:r>
+          </m:e>
+        </m:func>
+        <m:r>
+          <w:rPr>
+            <w:rFonts w:ascii="Cambria Math" w:hAnsi="Cambria Math"/>
+          </w:rPr>
+          <m:t>)</m:t>
+        </m:r>
+      </m:oMath>
     </w:p>
     <w:p>
       <w:pPr>
@@ -1018,11 +1032,16 @@
         <w:rPr>
           <w:iCs/>
         </w:rPr>
-        <w:t>Opération baromètre : If fits on block : O(1) n fois donc O(n)</w:t>
-      </w:r>
-    </w:p>
-    <w:p>
-      <w:pPr>
+        <w:t>On parcoure la liste de n blocs :</w:t>
+      </w:r>
+    </w:p>
+    <w:p>
+      <w:pPr>
+        <w:pStyle w:val="Paragraphedeliste"/>
+        <w:numPr>
+          <w:ilvl w:val="1"/>
+          <w:numId w:val="6"/>
+        </w:numPr>
         <w:spacing w:after="160"/>
         <w:jc w:val="both"/>
         <w:rPr>
@@ -1033,7 +1052,235 @@
         <w:rPr>
           <w:iCs/>
         </w:rPr>
-        <w:t>Dynamique :</w:t>
+        <w:t>Opération baromètre</w:t>
+      </w:r>
+      <w:r>
+        <w:rPr>
+          <w:iCs/>
+        </w:rPr>
+        <w:t> : vérifier si le bloc « fit » sur celui du dessous</w:t>
+      </w:r>
+      <w:r>
+        <w:rPr>
+          <w:iCs/>
+        </w:rPr>
+        <w:tab/>
+        <w:t> </w:t>
+      </w:r>
+      <w:r>
+        <w:rPr>
+          <w:iCs/>
+        </w:rPr>
+        <w:br/>
+        <w:t xml:space="preserve">=&gt; </w:t>
+      </w:r>
+      <m:oMath>
+        <m:r>
+          <w:rPr>
+            <w:rFonts w:ascii="Cambria Math" w:hAnsi="Cambria Math"/>
+          </w:rPr>
+          <m:t>Θ(</m:t>
+        </m:r>
+        <m:r>
+          <w:rPr>
+            <w:rFonts w:ascii="Cambria Math" w:hAnsi="Cambria Math"/>
+          </w:rPr>
+          <m:t>1</m:t>
+        </m:r>
+        <m:r>
+          <w:rPr>
+            <w:rFonts w:ascii="Cambria Math" w:hAnsi="Cambria Math"/>
+          </w:rPr>
+          <m:t>)</m:t>
+        </m:r>
+      </m:oMath>
+      <w:r>
+        <w:rPr>
+          <w:iCs/>
+        </w:rPr>
+        <w:t xml:space="preserve"> pour chaque bloc</w:t>
+      </w:r>
+    </w:p>
+    <w:p>
+      <w:pPr>
+        <w:spacing w:after="160"/>
+        <w:jc w:val="both"/>
+        <w:rPr>
+          <w:iCs/>
+        </w:rPr>
+      </w:pPr>
+      <w:r>
+        <w:rPr>
+          <w:iCs/>
+        </w:rPr>
+        <w:t>L</w:t>
+      </w:r>
+      <w:r>
+        <w:rPr>
+          <w:iCs/>
+        </w:rPr>
+        <w:t xml:space="preserve">a boucle est en </w:t>
+      </w:r>
+      <m:oMath>
+        <m:r>
+          <w:rPr>
+            <w:rFonts w:ascii="Cambria Math" w:hAnsi="Cambria Math"/>
+          </w:rPr>
+          <m:t>Θ(n)</m:t>
+        </m:r>
+      </m:oMath>
+    </w:p>
+    <w:p>
+      <w:pPr>
+        <w:spacing w:after="160"/>
+        <w:jc w:val="both"/>
+        <w:rPr>
+          <w:iCs/>
+        </w:rPr>
+      </w:pPr>
+      <w:r>
+        <w:rPr>
+          <w:iCs/>
+        </w:rPr>
+        <w:t xml:space="preserve">On voit donc que l’algorithme glouton est en </w:t>
+      </w:r>
+      <m:oMath>
+        <m:r>
+          <w:rPr>
+            <w:rFonts w:ascii="Cambria Math" w:hAnsi="Cambria Math"/>
+          </w:rPr>
+          <m:t>Θ</m:t>
+        </m:r>
+        <m:d>
+          <m:dPr>
+            <m:ctrlPr>
+              <w:rPr>
+                <w:rFonts w:ascii="Cambria Math" w:hAnsi="Cambria Math"/>
+                <w:i/>
+                <w:iCs/>
+              </w:rPr>
+            </m:ctrlPr>
+          </m:dPr>
+          <m:e>
+            <m:r>
+              <w:rPr>
+                <w:rFonts w:ascii="Cambria Math" w:hAnsi="Cambria Math"/>
+              </w:rPr>
+              <m:t>n</m:t>
+            </m:r>
+            <m:func>
+              <m:funcPr>
+                <m:ctrlPr>
+                  <w:rPr>
+                    <w:rFonts w:ascii="Cambria Math" w:hAnsi="Cambria Math"/>
+                    <w:i/>
+                    <w:iCs/>
+                  </w:rPr>
+                </m:ctrlPr>
+              </m:funcPr>
+              <m:fName>
+                <m:r>
+                  <m:rPr>
+                    <m:sty m:val="p"/>
+                  </m:rPr>
+                  <w:rPr>
+                    <w:rFonts w:ascii="Cambria Math" w:hAnsi="Cambria Math"/>
+                  </w:rPr>
+                  <m:t>log</m:t>
+                </m:r>
+              </m:fName>
+              <m:e>
+                <m:r>
+                  <w:rPr>
+                    <w:rFonts w:ascii="Cambria Math" w:hAnsi="Cambria Math"/>
+                  </w:rPr>
+                  <m:t>n+</m:t>
+                </m:r>
+              </m:e>
+            </m:func>
+            <m:r>
+              <w:rPr>
+                <w:rFonts w:ascii="Cambria Math" w:hAnsi="Cambria Math"/>
+              </w:rPr>
+              <m:t>n</m:t>
+            </m:r>
+          </m:e>
+        </m:d>
+        <m:r>
+          <w:rPr>
+            <w:rFonts w:ascii="Cambria Math" w:hAnsi="Cambria Math"/>
+          </w:rPr>
+          <m:t xml:space="preserve">= </m:t>
+        </m:r>
+        <m:r>
+          <w:rPr>
+            <w:rFonts w:ascii="Cambria Math" w:hAnsi="Cambria Math"/>
+          </w:rPr>
+          <m:t>Θ</m:t>
+        </m:r>
+        <m:d>
+          <m:dPr>
+            <m:ctrlPr>
+              <w:rPr>
+                <w:rFonts w:ascii="Cambria Math" w:hAnsi="Cambria Math"/>
+                <w:i/>
+                <w:iCs/>
+              </w:rPr>
+            </m:ctrlPr>
+          </m:dPr>
+          <m:e>
+            <m:r>
+              <w:rPr>
+                <w:rFonts w:ascii="Cambria Math" w:hAnsi="Cambria Math"/>
+              </w:rPr>
+              <m:t>n</m:t>
+            </m:r>
+            <m:func>
+              <m:funcPr>
+                <m:ctrlPr>
+                  <w:rPr>
+                    <w:rFonts w:ascii="Cambria Math" w:hAnsi="Cambria Math"/>
+                    <w:i/>
+                    <w:iCs/>
+                  </w:rPr>
+                </m:ctrlPr>
+              </m:funcPr>
+              <m:fName>
+                <m:r>
+                  <m:rPr>
+                    <m:sty m:val="p"/>
+                  </m:rPr>
+                  <w:rPr>
+                    <w:rFonts w:ascii="Cambria Math" w:hAnsi="Cambria Math"/>
+                  </w:rPr>
+                  <m:t>log</m:t>
+                </m:r>
+              </m:fName>
+              <m:e>
+                <m:r>
+                  <w:rPr>
+                    <w:rFonts w:ascii="Cambria Math" w:hAnsi="Cambria Math"/>
+                  </w:rPr>
+                  <m:t>n</m:t>
+                </m:r>
+              </m:e>
+            </m:func>
+            <m:r>
+              <w:rPr>
+                <w:rFonts w:ascii="Cambria Math" w:hAnsi="Cambria Math"/>
+              </w:rPr>
+              <m:t xml:space="preserve"> </m:t>
+            </m:r>
+          </m:e>
+        </m:d>
+      </m:oMath>
+    </w:p>
+    <w:p>
+      <w:pPr>
+        <w:pStyle w:val="Titre2"/>
+      </w:pPr>
+      <w:r>
+        <w:t>Programmation Dynamique :</w:t>
       </w:r>
     </w:p>
     <w:p>
@@ -1053,14 +1300,52 @@
         <w:rPr>
           <w:iCs/>
         </w:rPr>
-        <w:t>Sort : O(n logn</w:t>
-      </w:r>
-      <w:r>
-        <w:rPr>
-          <w:iCs/>
-        </w:rPr>
-        <w:t>)</w:t>
-      </w:r>
+        <w:t xml:space="preserve">Trier par aire : </w:t>
+      </w:r>
+      <m:oMath>
+        <m:r>
+          <w:rPr>
+            <w:rFonts w:ascii="Cambria Math" w:hAnsi="Cambria Math"/>
+          </w:rPr>
+          <m:t>Θ(n</m:t>
+        </m:r>
+        <m:func>
+          <m:funcPr>
+            <m:ctrlPr>
+              <w:rPr>
+                <w:rFonts w:ascii="Cambria Math" w:hAnsi="Cambria Math"/>
+                <w:i/>
+                <w:iCs/>
+              </w:rPr>
+            </m:ctrlPr>
+          </m:funcPr>
+          <m:fName>
+            <m:r>
+              <m:rPr>
+                <m:sty m:val="p"/>
+              </m:rPr>
+              <w:rPr>
+                <w:rFonts w:ascii="Cambria Math" w:hAnsi="Cambria Math"/>
+              </w:rPr>
+              <m:t>log</m:t>
+            </m:r>
+          </m:fName>
+          <m:e>
+            <m:r>
+              <w:rPr>
+                <w:rFonts w:ascii="Cambria Math" w:hAnsi="Cambria Math"/>
+              </w:rPr>
+              <m:t>n</m:t>
+            </m:r>
+          </m:e>
+        </m:func>
+        <m:r>
+          <w:rPr>
+            <w:rFonts w:ascii="Cambria Math" w:hAnsi="Cambria Math"/>
+          </w:rPr>
+          <m:t>)</m:t>
+        </m:r>
+      </m:oMath>
     </w:p>
     <w:p>
       <w:pPr>
@@ -1079,7 +1364,7 @@
         <w:rPr>
           <w:iCs/>
         </w:rPr>
-        <w:t>Parcoure la liste de bloc O(n)</w:t>
+        <w:t>On parcoure la liste de n blocs :</w:t>
       </w:r>
     </w:p>
     <w:p>
@@ -1101,11 +1386,126 @@
         </w:rPr>
         <w:t xml:space="preserve">Parcoure la liste de bloc de 1 à i : </w:t>
       </w:r>
-      <w:r>
-        <w:rPr>
-          <w:iCs/>
-        </w:rPr>
-        <w:t>O(i)</w:t>
+    </w:p>
+    <w:p>
+      <w:pPr>
+        <w:pStyle w:val="Paragraphedeliste"/>
+        <w:numPr>
+          <w:ilvl w:val="2"/>
+          <w:numId w:val="6"/>
+        </w:numPr>
+        <w:spacing w:after="160"/>
+        <w:jc w:val="both"/>
+        <w:rPr>
+          <w:iCs/>
+        </w:rPr>
+      </w:pPr>
+      <w:r>
+        <w:rPr>
+          <w:iCs/>
+        </w:rPr>
+        <w:t xml:space="preserve">Opération baromètre : </w:t>
+      </w:r>
+      <w:r>
+        <w:rPr>
+          <w:iCs/>
+        </w:rPr>
+        <w:t>vérifier si le bloc « fit » sur celui du dessous</w:t>
+      </w:r>
+      <w:r>
+        <w:rPr>
+          <w:iCs/>
+        </w:rPr>
+        <w:tab/>
+        <w:t> </w:t>
+      </w:r>
+      <w:r>
+        <w:rPr>
+          <w:iCs/>
+        </w:rPr>
+        <w:br/>
+        <w:t>=&gt;</w:t>
+      </w:r>
+      <w:bookmarkStart w:id="1" w:name="_Hlk99276707"/>
+      <w:r>
+        <w:rPr>
+          <w:iCs/>
+        </w:rPr>
+        <w:t xml:space="preserve"> </w:t>
+      </w:r>
+      <m:oMath>
+        <m:r>
+          <w:rPr>
+            <w:rFonts w:ascii="Cambria Math" w:hAnsi="Cambria Math"/>
+          </w:rPr>
+          <m:t>Θ(1)</m:t>
+        </m:r>
+      </m:oMath>
+      <w:bookmarkEnd w:id="1"/>
+      <w:r>
+        <w:rPr>
+          <w:iCs/>
+        </w:rPr>
+        <w:t xml:space="preserve"> </w:t>
+      </w:r>
+      <w:r>
+        <w:rPr>
+          <w:iCs/>
+        </w:rPr>
+        <w:t>à chaque passage de boucle</w:t>
+      </w:r>
+    </w:p>
+    <w:p>
+      <w:pPr>
+        <w:pStyle w:val="Paragraphedeliste"/>
+        <w:numPr>
+          <w:ilvl w:val="2"/>
+          <w:numId w:val="6"/>
+        </w:numPr>
+        <w:spacing w:after="160"/>
+        <w:jc w:val="both"/>
+        <w:rPr>
+          <w:iCs/>
+        </w:rPr>
+      </w:pPr>
+      <w:r>
+        <w:rPr>
+          <w:iCs/>
+        </w:rPr>
+        <w:t xml:space="preserve">Donc </w:t>
+      </w:r>
+      <m:oMath>
+        <m:r>
+          <w:rPr>
+            <w:rFonts w:ascii="Cambria Math" w:hAnsi="Cambria Math"/>
+          </w:rPr>
+          <m:t>Θ</m:t>
+        </m:r>
+        <m:d>
+          <m:dPr>
+            <m:ctrlPr>
+              <w:rPr>
+                <w:rFonts w:ascii="Cambria Math" w:hAnsi="Cambria Math"/>
+                <w:i/>
+                <w:iCs/>
+              </w:rPr>
+            </m:ctrlPr>
+          </m:dPr>
+          <m:e>
+            <m:r>
+              <w:rPr>
+                <w:rFonts w:ascii="Cambria Math" w:hAnsi="Cambria Math"/>
+              </w:rPr>
+              <m:t>i</m:t>
+            </m:r>
+          </m:e>
+        </m:d>
+      </m:oMath>
+      <w:r>
+        <w:rPr>
+          <w:iCs/>
+        </w:rPr>
+        <w:t xml:space="preserve"> pour la boucle</w:t>
       </w:r>
     </w:p>
     <w:p>
@@ -1125,8 +1525,34 @@
         <w:rPr>
           <w:iCs/>
         </w:rPr>
-        <w:t>Check si la liste est vide O(1)</w:t>
-      </w:r>
+        <w:t>Vérifier</w:t>
+      </w:r>
+      <w:r>
+        <w:rPr>
+          <w:iCs/>
+        </w:rPr>
+        <w:t xml:space="preserve"> si la liste est vide</w:t>
+      </w:r>
+      <w:r>
+        <w:rPr>
+          <w:iCs/>
+        </w:rPr>
+        <w:t xml:space="preserve"> et ajouter un bloc à la liste si c’est le cas :</w:t>
+      </w:r>
+      <w:r>
+        <w:rPr>
+          <w:iCs/>
+        </w:rPr>
+        <w:t xml:space="preserve"> </w:t>
+      </w:r>
+      <m:oMath>
+        <m:r>
+          <w:rPr>
+            <w:rFonts w:ascii="Cambria Math" w:hAnsi="Cambria Math"/>
+          </w:rPr>
+          <m:t>Θ(1)</m:t>
+        </m:r>
+      </m:oMath>
     </w:p>
     <w:p>
       <w:pPr>
@@ -1145,6 +1571,26 @@
         <w:rPr>
           <w:iCs/>
         </w:rPr>
+        <w:t>Sinon :</w:t>
+      </w:r>
+    </w:p>
+    <w:p>
+      <w:pPr>
+        <w:pStyle w:val="Paragraphedeliste"/>
+        <w:numPr>
+          <w:ilvl w:val="2"/>
+          <w:numId w:val="6"/>
+        </w:numPr>
+        <w:spacing w:after="160"/>
+        <w:jc w:val="both"/>
+        <w:rPr>
+          <w:iCs/>
+        </w:rPr>
+      </w:pPr>
+      <w:r>
+        <w:rPr>
+          <w:iCs/>
+        </w:rPr>
         <w:t>Trouver le m</w:t>
       </w:r>
       <w:r>
@@ -1157,8 +1603,56 @@
         <w:rPr>
           <w:iCs/>
         </w:rPr>
-        <w:t xml:space="preserve"> en pire cas O(i)</w:t>
-      </w:r>
+        <w:t xml:space="preserve"> </w:t>
+      </w:r>
+      <m:oMath>
+        <m:r>
+          <w:rPr>
+            <w:rFonts w:ascii="Cambria Math" w:hAnsi="Cambria Math"/>
+          </w:rPr>
+          <m:t>Θ(</m:t>
+        </m:r>
+        <m:r>
+          <w:rPr>
+            <w:rFonts w:ascii="Cambria Math" w:hAnsi="Cambria Math"/>
+          </w:rPr>
+          <m:t>i</m:t>
+        </m:r>
+        <m:r>
+          <w:rPr>
+            <w:rFonts w:ascii="Cambria Math" w:hAnsi="Cambria Math"/>
+          </w:rPr>
+          <m:t>)</m:t>
+        </m:r>
+      </m:oMath>
+    </w:p>
+    <w:p>
+      <w:pPr>
+        <w:pStyle w:val="Paragraphedeliste"/>
+        <w:numPr>
+          <w:ilvl w:val="2"/>
+          <w:numId w:val="6"/>
+        </w:numPr>
+        <w:spacing w:after="160"/>
+        <w:jc w:val="both"/>
+        <w:rPr>
+          <w:iCs/>
+        </w:rPr>
+      </w:pPr>
+      <w:r>
+        <w:rPr>
+          <w:iCs/>
+        </w:rPr>
+        <w:t xml:space="preserve">Ajouter la hauteur maximum à la liste des hauteurs maximums : </w:t>
+      </w:r>
+      <m:oMath>
+        <m:r>
+          <w:rPr>
+            <w:rFonts w:ascii="Cambria Math" w:hAnsi="Cambria Math"/>
+          </w:rPr>
+          <m:t>Θ(1)</m:t>
+        </m:r>
+      </m:oMath>
     </w:p>
     <w:p>
       <w:pPr>
@@ -1183,7 +1677,58 @@
         <w:rPr>
           <w:iCs/>
         </w:rPr>
-        <w:t xml:space="preserve"> la liste des résultat en sens inverse : O(n) en pire cas</w:t>
+        <w:t xml:space="preserve"> la liste </w:t>
+      </w:r>
+      <w:r>
+        <w:rPr>
+          <w:iCs/>
+        </w:rPr>
+        <w:t>des résultats</w:t>
+      </w:r>
+      <w:r>
+        <w:rPr>
+          <w:iCs/>
+        </w:rPr>
+        <w:t xml:space="preserve"> en sens inverse : </w:t>
+      </w:r>
+      <m:oMath>
+        <m:r>
+          <w:rPr>
+            <w:rFonts w:ascii="Cambria Math" w:hAnsi="Cambria Math"/>
+          </w:rPr>
+          <m:t>Θ</m:t>
+        </m:r>
+        <m:d>
+          <m:dPr>
+            <m:ctrlPr>
+              <w:rPr>
+                <w:rFonts w:ascii="Cambria Math" w:hAnsi="Cambria Math"/>
+                <w:i/>
+                <w:iCs/>
+              </w:rPr>
+            </m:ctrlPr>
+          </m:dPr>
+          <m:e>
+            <m:r>
+              <w:rPr>
+                <w:rFonts w:ascii="Cambria Math" w:hAnsi="Cambria Math"/>
+              </w:rPr>
+              <m:t>m</m:t>
+            </m:r>
+          </m:e>
+        </m:d>
+      </m:oMath>
+      <w:r>
+        <w:rPr>
+          <w:iCs/>
+        </w:rPr>
+        <w:t xml:space="preserve"> </w:t>
+      </w:r>
+      <w:r>
+        <w:rPr>
+          <w:iCs/>
+        </w:rPr>
+        <w:t>où m est la hauteur de la tour</w:t>
       </w:r>
     </w:p>
     <w:p>
@@ -1198,8 +1743,135 @@
         <w:rPr>
           <w:iCs/>
         </w:rPr>
-        <w:t>On a donc T(n) = n logn + n * sum i de 1 à n (2*i + 1) donc O(n^2) en pire cas</w:t>
-      </w:r>
+        <w:t xml:space="preserve">On a donc </w:t>
+      </w:r>
+      <m:oMath>
+        <m:r>
+          <w:rPr>
+            <w:rFonts w:ascii="Cambria Math" w:hAnsi="Cambria Math"/>
+          </w:rPr>
+          <m:t xml:space="preserve">T(n) </m:t>
+        </m:r>
+        <m:r>
+          <w:rPr>
+            <w:rFonts w:ascii="Cambria Math" w:hAnsi="Cambria Math"/>
+          </w:rPr>
+          <m:t>∈</m:t>
+        </m:r>
+        <m:r>
+          <m:rPr>
+            <m:sty m:val="p"/>
+          </m:rPr>
+          <w:rPr>
+            <w:rFonts w:ascii="Cambria Math" w:hAnsi="Cambria Math"/>
+          </w:rPr>
+          <m:t xml:space="preserve"> </m:t>
+        </m:r>
+        <m:r>
+          <w:rPr>
+            <w:rFonts w:ascii="Cambria Math" w:hAnsi="Cambria Math"/>
+          </w:rPr>
+          <m:t>Θ(</m:t>
+        </m:r>
+        <m:r>
+          <w:rPr>
+            <w:rFonts w:ascii="Cambria Math" w:hAnsi="Cambria Math"/>
+          </w:rPr>
+          <m:t>n</m:t>
+        </m:r>
+        <m:func>
+          <m:funcPr>
+            <m:ctrlPr>
+              <w:rPr>
+                <w:rFonts w:ascii="Cambria Math" w:hAnsi="Cambria Math"/>
+                <w:i/>
+                <w:iCs/>
+              </w:rPr>
+            </m:ctrlPr>
+          </m:funcPr>
+          <m:fName>
+            <m:r>
+              <m:rPr>
+                <m:sty m:val="p"/>
+              </m:rPr>
+              <w:rPr>
+                <w:rFonts w:ascii="Cambria Math" w:hAnsi="Cambria Math"/>
+              </w:rPr>
+              <m:t>log</m:t>
+            </m:r>
+          </m:fName>
+          <m:e>
+            <m:r>
+              <w:rPr>
+                <w:rFonts w:ascii="Cambria Math" w:hAnsi="Cambria Math"/>
+              </w:rPr>
+              <m:t>n</m:t>
+            </m:r>
+          </m:e>
+        </m:func>
+        <m:r>
+          <w:rPr>
+            <w:rFonts w:ascii="Cambria Math" w:hAnsi="Cambria Math"/>
+          </w:rPr>
+          <m:t xml:space="preserve"> + </m:t>
+        </m:r>
+        <m:nary>
+          <m:naryPr>
+            <m:chr m:val="∑"/>
+            <m:limLoc m:val="undOvr"/>
+            <m:ctrlPr>
+              <w:rPr>
+                <w:rFonts w:ascii="Cambria Math" w:hAnsi="Cambria Math"/>
+                <w:i/>
+                <w:iCs/>
+              </w:rPr>
+            </m:ctrlPr>
+          </m:naryPr>
+          <m:sub>
+            <m:r>
+              <w:rPr>
+                <w:rFonts w:ascii="Cambria Math" w:hAnsi="Cambria Math"/>
+              </w:rPr>
+              <m:t>i=1</m:t>
+            </m:r>
+          </m:sub>
+          <m:sup>
+            <m:r>
+              <w:rPr>
+                <w:rFonts w:ascii="Cambria Math" w:hAnsi="Cambria Math"/>
+              </w:rPr>
+              <m:t>n</m:t>
+            </m:r>
+          </m:sup>
+          <m:e>
+            <m:d>
+              <m:dPr>
+                <m:ctrlPr>
+                  <w:rPr>
+                    <w:rFonts w:ascii="Cambria Math" w:hAnsi="Cambria Math"/>
+                    <w:i/>
+                    <w:iCs/>
+                  </w:rPr>
+                </m:ctrlPr>
+              </m:dPr>
+              <m:e>
+                <m:r>
+                  <w:rPr>
+                    <w:rFonts w:ascii="Cambria Math" w:hAnsi="Cambria Math"/>
+                  </w:rPr>
+                  <m:t>2*i + 1</m:t>
+                </m:r>
+              </m:e>
+            </m:d>
+          </m:e>
+        </m:nary>
+        <m:r>
+          <w:rPr>
+            <w:rFonts w:ascii="Cambria Math" w:hAnsi="Cambria Math"/>
+          </w:rPr>
+          <m:t>+ m)</m:t>
+        </m:r>
+      </m:oMath>
     </w:p>
     <w:p>
       <w:pPr>
@@ -1209,28 +1881,245 @@
           <w:iCs/>
         </w:rPr>
       </w:pPr>
-    </w:p>
-    <w:p>
-      <w:pPr>
-        <w:spacing w:after="160"/>
-        <w:jc w:val="both"/>
-        <w:rPr>
-          <w:iCs/>
-        </w:rPr>
-      </w:pPr>
-    </w:p>
-    <w:p>
-      <w:pPr>
-        <w:spacing w:after="160"/>
-        <w:jc w:val="both"/>
-        <w:rPr>
-          <w:iCs/>
-        </w:rPr>
-      </w:pPr>
-      <w:r>
-        <w:rPr>
-          <w:iCs/>
-        </w:rPr>
+      <w:r>
+        <w:rPr>
+          <w:iCs/>
+        </w:rPr>
+        <w:t xml:space="preserve">Comme m &lt; n et </w:t>
+      </w:r>
+      <m:oMath>
+        <m:nary>
+          <m:naryPr>
+            <m:chr m:val="∑"/>
+            <m:limLoc m:val="undOvr"/>
+            <m:ctrlPr>
+              <w:rPr>
+                <w:rFonts w:ascii="Cambria Math" w:hAnsi="Cambria Math"/>
+                <w:i/>
+                <w:iCs/>
+              </w:rPr>
+            </m:ctrlPr>
+          </m:naryPr>
+          <m:sub>
+            <m:r>
+              <w:rPr>
+                <w:rFonts w:ascii="Cambria Math" w:hAnsi="Cambria Math"/>
+              </w:rPr>
+              <m:t>i=1</m:t>
+            </m:r>
+          </m:sub>
+          <m:sup>
+            <m:r>
+              <w:rPr>
+                <w:rFonts w:ascii="Cambria Math" w:hAnsi="Cambria Math"/>
+              </w:rPr>
+              <m:t>n</m:t>
+            </m:r>
+          </m:sup>
+          <m:e>
+            <m:d>
+              <m:dPr>
+                <m:ctrlPr>
+                  <w:rPr>
+                    <w:rFonts w:ascii="Cambria Math" w:hAnsi="Cambria Math"/>
+                    <w:i/>
+                    <w:iCs/>
+                  </w:rPr>
+                </m:ctrlPr>
+              </m:dPr>
+              <m:e>
+                <m:r>
+                  <w:rPr>
+                    <w:rFonts w:ascii="Cambria Math" w:hAnsi="Cambria Math"/>
+                  </w:rPr>
+                  <m:t>2*i + 1</m:t>
+                </m:r>
+              </m:e>
+            </m:d>
+          </m:e>
+        </m:nary>
+        <m:r>
+          <w:rPr>
+            <w:rFonts w:ascii="Cambria Math" w:hAnsi="Cambria Math"/>
+          </w:rPr>
+          <m:t>=</m:t>
+        </m:r>
+        <m:f>
+          <m:fPr>
+            <m:ctrlPr>
+              <w:rPr>
+                <w:rFonts w:ascii="Cambria Math" w:hAnsi="Cambria Math"/>
+                <w:i/>
+                <w:iCs/>
+              </w:rPr>
+            </m:ctrlPr>
+          </m:fPr>
+          <m:num>
+            <m:d>
+              <m:dPr>
+                <m:ctrlPr>
+                  <w:rPr>
+                    <w:rFonts w:ascii="Cambria Math" w:hAnsi="Cambria Math"/>
+                    <w:i/>
+                    <w:iCs/>
+                  </w:rPr>
+                </m:ctrlPr>
+              </m:dPr>
+              <m:e>
+                <m:r>
+                  <w:rPr>
+                    <w:rFonts w:ascii="Cambria Math" w:hAnsi="Cambria Math"/>
+                  </w:rPr>
+                  <m:t>2n+1</m:t>
+                </m:r>
+              </m:e>
+            </m:d>
+            <m:d>
+              <m:dPr>
+                <m:ctrlPr>
+                  <w:rPr>
+                    <w:rFonts w:ascii="Cambria Math" w:hAnsi="Cambria Math"/>
+                    <w:i/>
+                    <w:iCs/>
+                  </w:rPr>
+                </m:ctrlPr>
+              </m:dPr>
+              <m:e>
+                <m:r>
+                  <w:rPr>
+                    <w:rFonts w:ascii="Cambria Math" w:hAnsi="Cambria Math"/>
+                  </w:rPr>
+                  <m:t>2n+2</m:t>
+                </m:r>
+              </m:e>
+            </m:d>
+          </m:num>
+          <m:den>
+            <m:r>
+              <w:rPr>
+                <w:rFonts w:ascii="Cambria Math" w:hAnsi="Cambria Math"/>
+              </w:rPr>
+              <m:t>2</m:t>
+            </m:r>
+          </m:den>
+        </m:f>
+        <m:r>
+          <w:rPr>
+            <w:rFonts w:ascii="Cambria Math" w:hAnsi="Cambria Math"/>
+          </w:rPr>
+          <m:t xml:space="preserve"> ∈ </m:t>
+        </m:r>
+        <m:r>
+          <w:rPr>
+            <w:rFonts w:ascii="Cambria Math" w:hAnsi="Cambria Math"/>
+          </w:rPr>
+          <m:t>Θ(</m:t>
+        </m:r>
+        <m:sSup>
+          <m:sSupPr>
+            <m:ctrlPr>
+              <w:rPr>
+                <w:rFonts w:ascii="Cambria Math" w:hAnsi="Cambria Math"/>
+                <w:i/>
+                <w:iCs/>
+              </w:rPr>
+            </m:ctrlPr>
+          </m:sSupPr>
+          <m:e>
+            <m:r>
+              <w:rPr>
+                <w:rFonts w:ascii="Cambria Math" w:hAnsi="Cambria Math"/>
+              </w:rPr>
+              <m:t>n</m:t>
+            </m:r>
+          </m:e>
+          <m:sup>
+            <m:r>
+              <w:rPr>
+                <w:rFonts w:ascii="Cambria Math" w:hAnsi="Cambria Math"/>
+              </w:rPr>
+              <m:t>2</m:t>
+            </m:r>
+          </m:sup>
+        </m:sSup>
+        <m:r>
+          <w:rPr>
+            <w:rFonts w:ascii="Cambria Math" w:hAnsi="Cambria Math"/>
+          </w:rPr>
+          <m:t>)</m:t>
+        </m:r>
+      </m:oMath>
+      <w:r>
+        <w:rPr>
+          <w:iCs/>
+        </w:rPr>
+        <w:t xml:space="preserve">, </w:t>
+      </w:r>
+      <w:r>
+        <w:rPr>
+          <w:iCs/>
+        </w:rPr>
+        <w:t>n donc que</w:t>
+      </w:r>
+      <w:r>
+        <w:rPr>
+          <w:iCs/>
+        </w:rPr>
+        <w:t xml:space="preserve"> l’algorithme glouton est en : </w:t>
+      </w:r>
+      <m:oMath>
+        <m:r>
+          <w:rPr>
+            <w:rFonts w:ascii="Cambria Math" w:hAnsi="Cambria Math"/>
+          </w:rPr>
+          <m:t>Θ</m:t>
+        </m:r>
+        <m:r>
+          <w:rPr>
+            <w:rFonts w:ascii="Cambria Math" w:hAnsi="Cambria Math"/>
+          </w:rPr>
+          <m:t>(</m:t>
+        </m:r>
+        <m:sSup>
+          <m:sSupPr>
+            <m:ctrlPr>
+              <w:rPr>
+                <w:rFonts w:ascii="Cambria Math" w:hAnsi="Cambria Math"/>
+                <w:i/>
+                <w:iCs/>
+              </w:rPr>
+            </m:ctrlPr>
+          </m:sSupPr>
+          <m:e>
+            <m:r>
+              <w:rPr>
+                <w:rFonts w:ascii="Cambria Math" w:hAnsi="Cambria Math"/>
+              </w:rPr>
+              <m:t>n</m:t>
+            </m:r>
+          </m:e>
+          <m:sup>
+            <m:r>
+              <w:rPr>
+                <w:rFonts w:ascii="Cambria Math" w:hAnsi="Cambria Math"/>
+              </w:rPr>
+              <m:t>2</m:t>
+            </m:r>
+          </m:sup>
+        </m:sSup>
+        <m:r>
+          <w:rPr>
+            <w:rFonts w:ascii="Cambria Math" w:hAnsi="Cambria Math"/>
+          </w:rPr>
+          <m:t>)</m:t>
+        </m:r>
+      </m:oMath>
+    </w:p>
+    <w:p>
+      <w:pPr>
+        <w:pStyle w:val="Titre2"/>
+      </w:pPr>
+      <w:r>
         <w:t>Tabou :</w:t>
       </w:r>
     </w:p>
@@ -1292,7 +2181,19 @@
         <w:rPr>
           <w:iCs/>
         </w:rPr>
-        <w:t>k : le nombre de voisin à la solution initale</w:t>
+        <w:t>k : le nombre de voisin à la solution init</w:t>
+      </w:r>
+      <w:r>
+        <w:rPr>
+          <w:iCs/>
+        </w:rPr>
+        <w:t>i</w:t>
+      </w:r>
+      <w:r>
+        <w:rPr>
+          <w:iCs/>
+        </w:rPr>
+        <w:t>ale</w:t>
       </w:r>
     </w:p>
     <w:p>
@@ -1340,14 +2241,23 @@
         <w:spacing w:after="160"/>
         <w:jc w:val="both"/>
         <w:rPr>
-          <w:iCs/>
-        </w:rPr>
-      </w:pPr>
-      <w:r>
-        <w:rPr>
-          <w:iCs/>
+          <w:i/>
+          <w:u w:val="single"/>
+        </w:rPr>
+      </w:pPr>
+      <w:r>
+        <w:rPr>
+          <w:i/>
+          <w:u w:val="single"/>
         </w:rPr>
         <w:t>Coût</w:t>
+      </w:r>
+      <w:r>
+        <w:rPr>
+          <w:i/>
+          <w:u w:val="single"/>
+        </w:rPr>
+        <w:t> :</w:t>
       </w:r>
     </w:p>
     <w:p>
@@ -1367,8 +2277,52 @@
         <w:rPr>
           <w:iCs/>
         </w:rPr>
-        <w:t>Exécuter l’algo glouton : O(nlogn)</w:t>
-      </w:r>
+        <w:t xml:space="preserve">Exécuter l’algo glouton : </w:t>
+      </w:r>
+      <m:oMath>
+        <m:r>
+          <w:rPr>
+            <w:rFonts w:ascii="Cambria Math" w:hAnsi="Cambria Math"/>
+          </w:rPr>
+          <m:t>Θ(n</m:t>
+        </m:r>
+        <m:func>
+          <m:funcPr>
+            <m:ctrlPr>
+              <w:rPr>
+                <w:rFonts w:ascii="Cambria Math" w:hAnsi="Cambria Math"/>
+                <w:i/>
+                <w:iCs/>
+              </w:rPr>
+            </m:ctrlPr>
+          </m:funcPr>
+          <m:fName>
+            <m:r>
+              <m:rPr>
+                <m:sty m:val="p"/>
+              </m:rPr>
+              <w:rPr>
+                <w:rFonts w:ascii="Cambria Math" w:hAnsi="Cambria Math"/>
+              </w:rPr>
+              <m:t>log</m:t>
+            </m:r>
+          </m:fName>
+          <m:e>
+            <m:r>
+              <w:rPr>
+                <w:rFonts w:ascii="Cambria Math" w:hAnsi="Cambria Math"/>
+              </w:rPr>
+              <m:t>n</m:t>
+            </m:r>
+          </m:e>
+        </m:func>
+        <m:r>
+          <w:rPr>
+            <w:rFonts w:ascii="Cambria Math" w:hAnsi="Cambria Math"/>
+          </w:rPr>
+          <m:t>)</m:t>
+        </m:r>
+      </m:oMath>
     </w:p>
     <w:p>
       <w:pPr>
@@ -1387,6 +2341,7 @@
         <w:rPr>
           <w:iCs/>
         </w:rPr>
+        <w:lastRenderedPageBreak/>
         <w:t>Exécuter 100 fois :</w:t>
       </w:r>
     </w:p>
@@ -1409,6 +2364,12 @@
         </w:rPr>
         <w:t>Trouver les voisins</w:t>
       </w:r>
+      <w:r>
+        <w:rPr>
+          <w:iCs/>
+        </w:rPr>
+        <w:t> : cf. analyse ci-dessous</w:t>
+      </w:r>
     </w:p>
     <w:p>
       <w:pPr>
@@ -1427,20 +2388,34 @@
         <w:rPr>
           <w:iCs/>
         </w:rPr>
-        <w:t>Trouver le meilleure voisin O(</w:t>
-      </w:r>
-      <w:r>
-        <w:rPr>
-          <w:iCs/>
-        </w:rPr>
-        <w:t>k</w:t>
-      </w:r>
-      <w:r>
-        <w:rPr>
-          <w:iCs/>
-        </w:rPr>
-        <w:t>)</w:t>
-      </w:r>
+        <w:t xml:space="preserve">Trouver </w:t>
+      </w:r>
+      <w:r>
+        <w:rPr>
+          <w:iCs/>
+        </w:rPr>
+        <w:t xml:space="preserve">le voisin avec la plus grande hauteur : </w:t>
+      </w:r>
+      <m:oMath>
+        <m:r>
+          <w:rPr>
+            <w:rFonts w:ascii="Cambria Math" w:hAnsi="Cambria Math"/>
+          </w:rPr>
+          <m:t>Θ(</m:t>
+        </m:r>
+        <m:r>
+          <w:rPr>
+            <w:rFonts w:ascii="Cambria Math" w:hAnsi="Cambria Math"/>
+          </w:rPr>
+          <m:t>k</m:t>
+        </m:r>
+        <m:r>
+          <w:rPr>
+            <w:rFonts w:ascii="Cambria Math" w:hAnsi="Cambria Math"/>
+          </w:rPr>
+          <m:t>)</m:t>
+        </m:r>
+      </m:oMath>
     </w:p>
     <w:p>
       <w:pPr>
@@ -1459,8 +2434,46 @@
         <w:rPr>
           <w:iCs/>
         </w:rPr>
-        <w:t>Remplacer la solution courante par le meilleure voisin: O(1)</w:t>
-      </w:r>
+        <w:t xml:space="preserve">Remplacer la solution courante par </w:t>
+      </w:r>
+      <w:r>
+        <w:rPr>
+          <w:iCs/>
+        </w:rPr>
+        <w:t>le meilleur voisin</w:t>
+      </w:r>
+      <w:r>
+        <w:rPr>
+          <w:iCs/>
+        </w:rPr>
+        <w:t xml:space="preserve"> </w:t>
+      </w:r>
+      <w:r>
+        <w:rPr>
+          <w:iCs/>
+        </w:rPr>
+        <w:t xml:space="preserve">: </w:t>
+      </w:r>
+      <m:oMath>
+        <m:r>
+          <w:rPr>
+            <w:rFonts w:ascii="Cambria Math" w:hAnsi="Cambria Math"/>
+          </w:rPr>
+          <m:t>Θ(</m:t>
+        </m:r>
+        <m:r>
+          <w:rPr>
+            <w:rFonts w:ascii="Cambria Math" w:hAnsi="Cambria Math"/>
+          </w:rPr>
+          <m:t>1</m:t>
+        </m:r>
+        <m:r>
+          <w:rPr>
+            <w:rFonts w:ascii="Cambria Math" w:hAnsi="Cambria Math"/>
+          </w:rPr>
+          <m:t>)</m:t>
+        </m:r>
+      </m:oMath>
     </w:p>
     <w:p>
       <w:pPr>
@@ -1485,8 +2498,166 @@
         <w:rPr>
           <w:iCs/>
         </w:rPr>
-        <w:t>tabous de la liste de blocs : O(min(t, m)) = O(t)</w:t>
-      </w:r>
+        <w:t xml:space="preserve">tabous de la liste de blocs : </w:t>
+      </w:r>
+      <m:oMath>
+        <m:r>
+          <w:rPr>
+            <w:rFonts w:ascii="Cambria Math" w:hAnsi="Cambria Math"/>
+          </w:rPr>
+          <m:t>Θ(</m:t>
+        </m:r>
+        <m:func>
+          <m:funcPr>
+            <m:ctrlPr>
+              <w:rPr>
+                <w:rFonts w:ascii="Cambria Math" w:hAnsi="Cambria Math"/>
+                <w:i/>
+                <w:iCs/>
+              </w:rPr>
+            </m:ctrlPr>
+          </m:funcPr>
+          <m:fName>
+            <m:r>
+              <m:rPr>
+                <m:sty m:val="p"/>
+              </m:rPr>
+              <w:rPr>
+                <w:rFonts w:ascii="Cambria Math" w:hAnsi="Cambria Math"/>
+              </w:rPr>
+              <m:t>min</m:t>
+            </m:r>
+          </m:fName>
+          <m:e>
+            <m:d>
+              <m:dPr>
+                <m:ctrlPr>
+                  <w:rPr>
+                    <w:rFonts w:ascii="Cambria Math" w:hAnsi="Cambria Math"/>
+                    <w:i/>
+                    <w:iCs/>
+                  </w:rPr>
+                </m:ctrlPr>
+              </m:dPr>
+              <m:e>
+                <m:r>
+                  <w:rPr>
+                    <w:rFonts w:ascii="Cambria Math" w:hAnsi="Cambria Math"/>
+                  </w:rPr>
+                  <m:t>t, m</m:t>
+                </m:r>
+              </m:e>
+            </m:d>
+            <m:r>
+              <w:rPr>
+                <w:rFonts w:ascii="Cambria Math" w:hAnsi="Cambria Math"/>
+              </w:rPr>
+              <m:t>)</m:t>
+            </m:r>
+          </m:e>
+        </m:func>
+        <m:r>
+          <w:rPr>
+            <w:rFonts w:ascii="Cambria Math" w:hAnsi="Cambria Math"/>
+          </w:rPr>
+          <m:t xml:space="preserve">= </m:t>
+        </m:r>
+        <m:r>
+          <w:rPr>
+            <w:rFonts w:ascii="Cambria Math" w:hAnsi="Cambria Math"/>
+          </w:rPr>
+          <m:t>Θ</m:t>
+        </m:r>
+        <m:d>
+          <m:dPr>
+            <m:ctrlPr>
+              <w:rPr>
+                <w:rFonts w:ascii="Cambria Math" w:hAnsi="Cambria Math"/>
+                <w:i/>
+                <w:iCs/>
+              </w:rPr>
+            </m:ctrlPr>
+          </m:dPr>
+          <m:e>
+            <m:r>
+              <w:rPr>
+                <w:rFonts w:ascii="Cambria Math" w:hAnsi="Cambria Math"/>
+              </w:rPr>
+              <m:t>t</m:t>
+            </m:r>
+          </m:e>
+        </m:d>
+      </m:oMath>
+      <w:r>
+        <w:rPr>
+          <w:iCs/>
+        </w:rPr>
+        <w:t xml:space="preserve"> car il y a au plus m éléments dans la liste tabou</w:t>
+      </w:r>
+      <w:r>
+        <w:rPr>
+          <w:iCs/>
+        </w:rPr>
+        <w:t xml:space="preserve">. On peut facilement supposer cependant que le nombre de blocs tabou sera proportionnel à la taille de la tour donc </w:t>
+      </w:r>
+      <m:oMath>
+        <m:r>
+          <w:rPr>
+            <w:rFonts w:ascii="Cambria Math" w:hAnsi="Cambria Math"/>
+          </w:rPr>
+          <m:t>Θ</m:t>
+        </m:r>
+        <m:d>
+          <m:dPr>
+            <m:ctrlPr>
+              <w:rPr>
+                <w:rFonts w:ascii="Cambria Math" w:hAnsi="Cambria Math"/>
+                <w:i/>
+                <w:iCs/>
+              </w:rPr>
+            </m:ctrlPr>
+          </m:dPr>
+          <m:e>
+            <m:r>
+              <w:rPr>
+                <w:rFonts w:ascii="Cambria Math" w:hAnsi="Cambria Math"/>
+              </w:rPr>
+              <m:t>t</m:t>
+            </m:r>
+          </m:e>
+        </m:d>
+        <m:r>
+          <w:rPr>
+            <w:rFonts w:ascii="Cambria Math" w:hAnsi="Cambria Math"/>
+          </w:rPr>
+          <m:t xml:space="preserve">= </m:t>
+        </m:r>
+        <m:r>
+          <w:rPr>
+            <w:rFonts w:ascii="Cambria Math" w:hAnsi="Cambria Math"/>
+          </w:rPr>
+          <m:t>Θ</m:t>
+        </m:r>
+        <m:d>
+          <m:dPr>
+            <m:ctrlPr>
+              <w:rPr>
+                <w:rFonts w:ascii="Cambria Math" w:hAnsi="Cambria Math"/>
+                <w:i/>
+                <w:iCs/>
+              </w:rPr>
+            </m:ctrlPr>
+          </m:dPr>
+          <m:e>
+            <m:r>
+              <w:rPr>
+                <w:rFonts w:ascii="Cambria Math" w:hAnsi="Cambria Math"/>
+              </w:rPr>
+              <m:t>m</m:t>
+            </m:r>
+          </m:e>
+        </m:d>
+      </m:oMath>
     </w:p>
     <w:p>
       <w:pPr>
@@ -1505,8 +2676,28 @@
         <w:rPr>
           <w:iCs/>
         </w:rPr>
-        <w:t>Actualiser la file d’attente tabou : O(1)</w:t>
-      </w:r>
+        <w:t>Actualiser la file d’attente tabou</w:t>
+      </w:r>
+      <w:r>
+        <w:rPr>
+          <w:iCs/>
+        </w:rPr>
+        <w:t xml:space="preserve"> (ajouter les nouveaux éléments et réintégrer les éléments arrivés au début de la file</w:t>
+      </w:r>
+      <w:r>
+        <w:rPr>
+          <w:iCs/>
+        </w:rPr>
+        <w:t xml:space="preserve"> : </w:t>
+      </w:r>
+      <m:oMath>
+        <m:r>
+          <w:rPr>
+            <w:rFonts w:ascii="Cambria Math" w:hAnsi="Cambria Math"/>
+          </w:rPr>
+          <m:t>Θ(1)</m:t>
+        </m:r>
+      </m:oMath>
     </w:p>
     <w:p>
       <w:pPr>
@@ -1520,22 +2711,31 @@
         <w:rPr>
           <w:iCs/>
         </w:rPr>
-        <w:t>t &lt; m car les éléments tabous sont extraits de la solution initale. Donc t en O(n)</w:t>
-      </w:r>
-    </w:p>
-    <w:p>
-      <w:pPr>
-        <w:spacing w:after="160"/>
-        <w:jc w:val="both"/>
-        <w:rPr>
-          <w:iCs/>
-        </w:rPr>
-      </w:pPr>
-      <w:r>
-        <w:rPr>
-          <w:iCs/>
-        </w:rPr>
-        <w:t>Trouver le voisin :</w:t>
+        <w:t>Trouver le</w:t>
+      </w:r>
+      <w:r>
+        <w:rPr>
+          <w:iCs/>
+        </w:rPr>
+        <w:t>s</w:t>
+      </w:r>
+      <w:r>
+        <w:rPr>
+          <w:iCs/>
+        </w:rPr>
+        <w:t xml:space="preserve"> voisin</w:t>
+      </w:r>
+      <w:r>
+        <w:rPr>
+          <w:iCs/>
+        </w:rPr>
+        <w:t>s</w:t>
+      </w:r>
+      <w:r>
+        <w:rPr>
+          <w:iCs/>
+        </w:rPr>
+        <w:t> :</w:t>
       </w:r>
     </w:p>
     <w:p>
@@ -1555,50 +2755,83 @@
         <w:rPr>
           <w:iCs/>
         </w:rPr>
-        <w:t>Différence entre la solution initiale et la liste de blocs : O(</w:t>
-      </w:r>
-      <w:r>
-        <w:rPr>
-          <w:iCs/>
-        </w:rPr>
-        <w:t>min(</w:t>
-      </w:r>
-      <w:r>
-        <w:rPr>
-          <w:iCs/>
-        </w:rPr>
-        <w:t>m</w:t>
-      </w:r>
-      <w:r>
-        <w:rPr>
-          <w:iCs/>
-        </w:rPr>
-        <w:t>,n)</w:t>
-      </w:r>
-      <w:r>
-        <w:rPr>
-          <w:iCs/>
-        </w:rPr>
-        <w:t>)</w:t>
-      </w:r>
-      <w:r>
-        <w:rPr>
-          <w:iCs/>
-        </w:rPr>
-        <w:t xml:space="preserve"> = O(</w:t>
-      </w:r>
-      <w:r>
-        <w:rPr>
-          <w:iCs/>
-        </w:rPr>
-        <w:t>m</w:t>
-      </w:r>
-      <w:r>
-        <w:rPr>
-          <w:iCs/>
-        </w:rPr>
-        <w:t>)</w:t>
-      </w:r>
+        <w:t xml:space="preserve">Différence entre la solution initiale et la liste de blocs : </w:t>
+      </w:r>
+      <m:oMath>
+        <m:r>
+          <w:rPr>
+            <w:rFonts w:ascii="Cambria Math" w:hAnsi="Cambria Math"/>
+          </w:rPr>
+          <m:t>Θ(</m:t>
+        </m:r>
+        <m:func>
+          <m:funcPr>
+            <m:ctrlPr>
+              <w:rPr>
+                <w:rFonts w:ascii="Cambria Math" w:hAnsi="Cambria Math"/>
+                <w:i/>
+                <w:iCs/>
+              </w:rPr>
+            </m:ctrlPr>
+          </m:funcPr>
+          <m:fName>
+            <m:r>
+              <m:rPr>
+                <m:sty m:val="p"/>
+              </m:rPr>
+              <w:rPr>
+                <w:rFonts w:ascii="Cambria Math" w:hAnsi="Cambria Math"/>
+              </w:rPr>
+              <m:t>min</m:t>
+            </m:r>
+          </m:fName>
+          <m:e>
+            <m:d>
+              <m:dPr>
+                <m:ctrlPr>
+                  <w:rPr>
+                    <w:rFonts w:ascii="Cambria Math" w:hAnsi="Cambria Math"/>
+                    <w:i/>
+                    <w:iCs/>
+                  </w:rPr>
+                </m:ctrlPr>
+              </m:dPr>
+              <m:e>
+                <m:r>
+                  <w:rPr>
+                    <w:rFonts w:ascii="Cambria Math" w:hAnsi="Cambria Math"/>
+                  </w:rPr>
+                  <m:t>m, n</m:t>
+                </m:r>
+              </m:e>
+            </m:d>
+            <m:r>
+              <w:rPr>
+                <w:rFonts w:ascii="Cambria Math" w:hAnsi="Cambria Math"/>
+              </w:rPr>
+              <m:t>)</m:t>
+            </m:r>
+            <m:r>
+              <w:rPr>
+                <w:rFonts w:ascii="Cambria Math" w:hAnsi="Cambria Math"/>
+              </w:rPr>
+              <m:t xml:space="preserve">= </m:t>
+            </m:r>
+            <m:r>
+              <w:rPr>
+                <w:rFonts w:ascii="Cambria Math" w:hAnsi="Cambria Math"/>
+              </w:rPr>
+              <m:t>Θ(</m:t>
+            </m:r>
+            <m:r>
+              <w:rPr>
+                <w:rFonts w:ascii="Cambria Math" w:hAnsi="Cambria Math"/>
+              </w:rPr>
+              <m:t>m)</m:t>
+            </m:r>
+          </m:e>
+        </m:func>
+      </m:oMath>
     </w:p>
     <w:p>
       <w:pPr>
@@ -1617,13 +2850,18 @@
         <w:rPr>
           <w:iCs/>
         </w:rPr>
-        <w:lastRenderedPageBreak/>
         <w:t xml:space="preserve">Exécuter </w:t>
       </w:r>
       <w:r>
         <w:rPr>
           <w:iCs/>
         </w:rPr>
+        <w:t>(</w:t>
+      </w:r>
+      <w:r>
+        <w:rPr>
+          <w:iCs/>
+        </w:rPr>
         <w:t>n-</w:t>
       </w:r>
       <w:r>
@@ -1631,6 +2869,12 @@
           <w:iCs/>
         </w:rPr>
         <w:t>m</w:t>
+      </w:r>
+      <w:r>
+        <w:rPr>
+          <w:iCs/>
+        </w:rPr>
+        <w:t>)</w:t>
       </w:r>
       <w:r>
         <w:rPr>
@@ -1668,20 +2912,52 @@
         <w:rPr>
           <w:iCs/>
         </w:rPr>
-        <w:t>la solution initale depuis le haut :</w:t>
-      </w:r>
-      <w:r>
-        <w:rPr>
-          <w:iCs/>
-        </w:rPr>
-        <w:t xml:space="preserve"> O(m)</w:t>
+        <w:t>la solution init</w:t>
+      </w:r>
+      <w:r>
+        <w:rPr>
+          <w:iCs/>
+        </w:rPr>
+        <w:t>i</w:t>
+      </w:r>
+      <w:r>
+        <w:rPr>
+          <w:iCs/>
+        </w:rPr>
+        <w:t>ale depuis le haut :</w:t>
+      </w:r>
+      <w:r>
+        <w:rPr>
+          <w:iCs/>
+        </w:rPr>
+        <w:t xml:space="preserve"> </w:t>
+      </w:r>
+      <m:oMath>
+        <m:r>
+          <w:rPr>
+            <w:rFonts w:ascii="Cambria Math" w:hAnsi="Cambria Math"/>
+          </w:rPr>
+          <m:t>Θ(</m:t>
+        </m:r>
+        <m:r>
+          <w:rPr>
+            <w:rFonts w:ascii="Cambria Math" w:hAnsi="Cambria Math"/>
+          </w:rPr>
+          <m:t>m)</m:t>
+        </m:r>
+      </m:oMath>
+      <w:r>
+        <w:rPr>
+          <w:iCs/>
+        </w:rPr>
+        <w:t xml:space="preserve"> car c’est proportionnel à la taille de la tour</w:t>
       </w:r>
     </w:p>
     <w:p>
       <w:pPr>
         <w:pStyle w:val="Paragraphedeliste"/>
         <w:numPr>
-          <w:ilvl w:val="2"/>
+          <w:ilvl w:val="1"/>
           <w:numId w:val="6"/>
         </w:numPr>
         <w:spacing w:after="160"/>
@@ -1694,14 +2970,34 @@
         <w:rPr>
           <w:iCs/>
         </w:rPr>
-        <w:t>Insérer le bloc O(1)</w:t>
-      </w:r>
+        <w:t>Insérer le bloc</w:t>
+      </w:r>
+      <w:r>
+        <w:rPr>
+          <w:iCs/>
+        </w:rPr>
+        <w:t xml:space="preserve"> : </w:t>
+      </w:r>
+      <m:oMath>
+        <m:r>
+          <w:rPr>
+            <w:rFonts w:ascii="Cambria Math" w:hAnsi="Cambria Math"/>
+          </w:rPr>
+          <m:t>Θ</m:t>
+        </m:r>
+        <m:r>
+          <w:rPr>
+            <w:rFonts w:ascii="Cambria Math" w:hAnsi="Cambria Math"/>
+          </w:rPr>
+          <m:t>(1)</m:t>
+        </m:r>
+      </m:oMath>
     </w:p>
     <w:p>
       <w:pPr>
         <w:pStyle w:val="Paragraphedeliste"/>
         <w:numPr>
-          <w:ilvl w:val="2"/>
+          <w:ilvl w:val="1"/>
           <w:numId w:val="6"/>
         </w:numPr>
         <w:spacing w:after="160"/>
@@ -1714,19 +3010,27 @@
         <w:rPr>
           <w:iCs/>
         </w:rPr>
-        <w:t>Checker si les blocs sont toujours légaux : O(</w:t>
-      </w:r>
-      <w:r>
-        <w:rPr>
-          <w:iCs/>
-        </w:rPr>
-        <w:t>m</w:t>
-      </w:r>
-      <w:r>
-        <w:rPr>
-          <w:iCs/>
-        </w:rPr>
-        <w:t>)</w:t>
+        <w:t xml:space="preserve">Checker si les blocs sont toujours légaux : </w:t>
+      </w:r>
+      <m:oMath>
+        <m:r>
+          <w:rPr>
+            <w:rFonts w:ascii="Cambria Math" w:hAnsi="Cambria Math"/>
+          </w:rPr>
+          <m:t>Θ(</m:t>
+        </m:r>
+        <m:r>
+          <w:rPr>
+            <w:rFonts w:ascii="Cambria Math" w:hAnsi="Cambria Math"/>
+          </w:rPr>
+          <m:t>m)</m:t>
+        </m:r>
+      </m:oMath>
+      <w:r>
+        <w:rPr>
+          <w:iCs/>
+        </w:rPr>
+        <w:t xml:space="preserve"> car on doit checker tous les blocs au-dessus du bloc inséré</w:t>
       </w:r>
     </w:p>
     <w:p>
@@ -1741,19 +3045,73 @@
         <w:rPr>
           <w:iCs/>
         </w:rPr>
-        <w:t>On a donc : T(n) = alpha m + (n-m) * beta m * (1 + m)</w:t>
-      </w:r>
-      <w:r>
-        <w:rPr>
-          <w:iCs/>
-        </w:rPr>
-        <w:t xml:space="preserve"> est en O((n-m) * m * m)</w:t>
-      </w:r>
-      <w:r>
-        <w:rPr>
-          <w:iCs/>
-        </w:rPr>
-        <w:t xml:space="preserve"> = O(nm^2</w:t>
+        <w:t>On a donc : T(n) = alpha m + (n-m) *</w:t>
+      </w:r>
+      <w:r>
+        <w:rPr>
+          <w:iCs/>
+        </w:rPr>
+        <w:t>(</w:t>
+      </w:r>
+      <w:r>
+        <w:rPr>
+          <w:iCs/>
+        </w:rPr>
+        <w:t xml:space="preserve">beta m </w:t>
+      </w:r>
+      <w:r>
+        <w:rPr>
+          <w:iCs/>
+        </w:rPr>
+        <w:t>+</w:t>
+      </w:r>
+      <w:r>
+        <w:rPr>
+          <w:iCs/>
+        </w:rPr>
+        <w:t xml:space="preserve"> </w:t>
+      </w:r>
+      <w:r>
+        <w:rPr>
+          <w:iCs/>
+        </w:rPr>
+        <w:t>c</w:t>
+      </w:r>
+      <w:r>
+        <w:rPr>
+          <w:iCs/>
+        </w:rPr>
+        <w:t xml:space="preserve"> + </w:t>
+      </w:r>
+      <w:r>
+        <w:rPr>
+          <w:iCs/>
+        </w:rPr>
+        <w:t xml:space="preserve">gamma* </w:t>
+      </w:r>
+      <w:r>
+        <w:rPr>
+          <w:iCs/>
+        </w:rPr>
+        <w:t>m</w:t>
+      </w:r>
+      <w:r>
+        <w:rPr>
+          <w:iCs/>
+        </w:rPr>
+        <w:t>)</w:t>
+      </w:r>
+      <w:r>
+        <w:rPr>
+          <w:iCs/>
+        </w:rPr>
+        <w:t xml:space="preserve"> est en O((n-m) * m)</w:t>
+      </w:r>
+      <w:r>
+        <w:rPr>
+          <w:iCs/>
+        </w:rPr>
+        <w:t xml:space="preserve"> = O(nm</w:t>
       </w:r>
       <w:r>
         <w:rPr>
@@ -1770,36 +3128,191 @@
           <w:iCs/>
         </w:rPr>
       </w:pPr>
-      <w:r>
-        <w:rPr>
-          <w:iCs/>
-        </w:rPr>
-        <w:t>Si on assume que la taille d’un</w:t>
-      </w:r>
-      <w:r>
-        <w:rPr>
-          <w:iCs/>
-        </w:rPr>
-        <w:t>e</w:t>
-      </w:r>
-      <w:r>
-        <w:rPr>
-          <w:iCs/>
-        </w:rPr>
-        <w:t xml:space="preserve"> solution m est </w:t>
-      </w:r>
-      <w:r>
-        <w:rPr>
-          <w:iCs/>
-        </w:rPr>
-        <w:t xml:space="preserve">proportionnelle </w:t>
-      </w:r>
-      <w:r>
-        <w:rPr>
-          <w:iCs/>
-        </w:rPr>
-        <w:t>à la taille de l’échantillon, on a donc :</w:t>
-      </w:r>
+      <m:oMathPara>
+        <m:oMath>
+          <m:r>
+            <w:rPr>
+              <w:rFonts w:ascii="Cambria Math" w:hAnsi="Cambria Math"/>
+            </w:rPr>
+            <m:t>T</m:t>
+          </m:r>
+          <m:d>
+            <m:dPr>
+              <m:ctrlPr>
+                <w:rPr>
+                  <w:rFonts w:ascii="Cambria Math" w:hAnsi="Cambria Math"/>
+                  <w:i/>
+                  <w:iCs/>
+                </w:rPr>
+              </m:ctrlPr>
+            </m:dPr>
+            <m:e>
+              <m:r>
+                <w:rPr>
+                  <w:rFonts w:ascii="Cambria Math" w:hAnsi="Cambria Math"/>
+                </w:rPr>
+                <m:t>n</m:t>
+              </m:r>
+            </m:e>
+          </m:d>
+          <m:r>
+            <w:rPr>
+              <w:rFonts w:ascii="Cambria Math" w:hAnsi="Cambria Math"/>
+            </w:rPr>
+            <m:t>∈</m:t>
+          </m:r>
+          <m:r>
+            <w:rPr>
+              <w:rFonts w:ascii="Cambria Math" w:hAnsi="Cambria Math"/>
+            </w:rPr>
+            <m:t>Θ</m:t>
+          </m:r>
+          <m:d>
+            <m:dPr>
+              <m:ctrlPr>
+                <w:rPr>
+                  <w:rFonts w:ascii="Cambria Math" w:hAnsi="Cambria Math"/>
+                  <w:i/>
+                  <w:iCs/>
+                </w:rPr>
+              </m:ctrlPr>
+            </m:dPr>
+            <m:e>
+              <m:r>
+                <w:rPr>
+                  <w:rFonts w:ascii="Cambria Math" w:hAnsi="Cambria Math"/>
+                </w:rPr>
+                <m:t>m+</m:t>
+              </m:r>
+              <m:d>
+                <m:dPr>
+                  <m:ctrlPr>
+                    <w:rPr>
+                      <w:rFonts w:ascii="Cambria Math" w:hAnsi="Cambria Math"/>
+                      <w:i/>
+                      <w:iCs/>
+                    </w:rPr>
+                  </m:ctrlPr>
+                </m:dPr>
+                <m:e>
+                  <m:r>
+                    <w:rPr>
+                      <w:rFonts w:ascii="Cambria Math" w:hAnsi="Cambria Math"/>
+                    </w:rPr>
+                    <m:t>n-m</m:t>
+                  </m:r>
+                </m:e>
+              </m:d>
+              <m:r>
+                <w:rPr>
+                  <w:rFonts w:ascii="Cambria Math" w:hAnsi="Cambria Math"/>
+                </w:rPr>
+                <m:t>*</m:t>
+              </m:r>
+              <m:d>
+                <m:dPr>
+                  <m:ctrlPr>
+                    <w:rPr>
+                      <w:rFonts w:ascii="Cambria Math" w:hAnsi="Cambria Math"/>
+                      <w:i/>
+                      <w:iCs/>
+                    </w:rPr>
+                  </m:ctrlPr>
+                </m:dPr>
+                <m:e>
+                  <m:r>
+                    <w:rPr>
+                      <w:rFonts w:ascii="Cambria Math" w:hAnsi="Cambria Math"/>
+                    </w:rPr>
+                    <m:t>2m+1</m:t>
+                  </m:r>
+                </m:e>
+              </m:d>
+            </m:e>
+          </m:d>
+          <m:r>
+            <w:rPr>
+              <w:rFonts w:ascii="Cambria Math" w:hAnsi="Cambria Math"/>
+            </w:rPr>
+            <m:t xml:space="preserve">= </m:t>
+          </m:r>
+          <m:r>
+            <w:rPr>
+              <w:rFonts w:ascii="Cambria Math" w:hAnsi="Cambria Math"/>
+            </w:rPr>
+            <m:t>Θ</m:t>
+          </m:r>
+          <m:d>
+            <m:dPr>
+              <m:ctrlPr>
+                <w:rPr>
+                  <w:rFonts w:ascii="Cambria Math" w:hAnsi="Cambria Math"/>
+                  <w:i/>
+                  <w:iCs/>
+                </w:rPr>
+              </m:ctrlPr>
+            </m:dPr>
+            <m:e>
+              <m:d>
+                <m:dPr>
+                  <m:ctrlPr>
+                    <w:rPr>
+                      <w:rFonts w:ascii="Cambria Math" w:hAnsi="Cambria Math"/>
+                      <w:i/>
+                      <w:iCs/>
+                    </w:rPr>
+                  </m:ctrlPr>
+                </m:dPr>
+                <m:e>
+                  <m:r>
+                    <w:rPr>
+                      <w:rFonts w:ascii="Cambria Math" w:hAnsi="Cambria Math"/>
+                    </w:rPr>
+                    <m:t>n-m</m:t>
+                  </m:r>
+                </m:e>
+              </m:d>
+              <m:r>
+                <w:rPr>
+                  <w:rFonts w:ascii="Cambria Math" w:hAnsi="Cambria Math"/>
+                </w:rPr>
+                <m:t>*m</m:t>
+              </m:r>
+            </m:e>
+          </m:d>
+          <m:r>
+            <w:rPr>
+              <w:rFonts w:ascii="Cambria Math" w:hAnsi="Cambria Math"/>
+            </w:rPr>
+            <m:t xml:space="preserve">= </m:t>
+          </m:r>
+          <m:r>
+            <w:rPr>
+              <w:rFonts w:ascii="Cambria Math" w:hAnsi="Cambria Math"/>
+            </w:rPr>
+            <m:t>Θ</m:t>
+          </m:r>
+          <m:d>
+            <m:dPr>
+              <m:ctrlPr>
+                <w:rPr>
+                  <w:rFonts w:ascii="Cambria Math" w:hAnsi="Cambria Math"/>
+                  <w:i/>
+                  <w:iCs/>
+                </w:rPr>
+              </m:ctrlPr>
+            </m:dPr>
+            <m:e>
+              <m:r>
+                <w:rPr>
+                  <w:rFonts w:ascii="Cambria Math" w:hAnsi="Cambria Math"/>
+                </w:rPr>
+                <m:t>nm</m:t>
+              </m:r>
+            </m:e>
+          </m:d>
+        </m:oMath>
+      </m:oMathPara>
     </w:p>
     <w:p>
       <w:pPr>
@@ -1809,23 +3322,78 @@
           <w:iCs/>
         </w:rPr>
       </w:pPr>
-      <w:r>
-        <w:rPr>
-          <w:iCs/>
-        </w:rPr>
-        <w:t>O(</w:t>
-      </w:r>
-      <w:r>
-        <w:rPr>
-          <w:iCs/>
-        </w:rPr>
-        <w:t>n^3)</w:t>
-      </w:r>
-      <w:r>
-        <w:rPr>
-          <w:iCs/>
-        </w:rPr>
-        <w:t>.</w:t>
+      <w:bookmarkStart w:id="2" w:name="_bggmxw61sv9p" w:colFirst="0" w:colLast="0"/>
+      <w:bookmarkEnd w:id="2"/>
+      <w:r>
+        <w:rPr>
+          <w:iCs/>
+        </w:rPr>
+        <w:t xml:space="preserve">On pourrait assumer que la taille de la solution (nombre de blocs) </w:t>
+      </w:r>
+      <w:r>
+        <w:rPr>
+          <w:iCs/>
+        </w:rPr>
+        <w:t>proportionnelle à</w:t>
+      </w:r>
+      <w:r>
+        <w:rPr>
+          <w:iCs/>
+        </w:rPr>
+        <w:t xml:space="preserve"> n. Cependant, en pratique, </w:t>
+      </w:r>
+      <w:r>
+        <w:rPr>
+          <w:iCs/>
+        </w:rPr>
+        <w:t xml:space="preserve">nous trouvons que </w:t>
+      </w:r>
+      <w:r>
+        <w:rPr>
+          <w:iCs/>
+        </w:rPr>
+        <w:t xml:space="preserve">la taille de la solution évolue plutôt en </w:t>
+      </w:r>
+      <m:oMath>
+        <m:r>
+          <w:rPr>
+            <w:rFonts w:ascii="Cambria Math" w:hAnsi="Cambria Math"/>
+          </w:rPr>
+          <m:t xml:space="preserve"> </m:t>
+        </m:r>
+        <m:rad>
+          <m:radPr>
+            <m:degHide m:val="1"/>
+            <m:ctrlPr>
+              <w:rPr>
+                <w:rFonts w:ascii="Cambria Math" w:hAnsi="Cambria Math"/>
+                <w:i/>
+                <w:iCs/>
+              </w:rPr>
+            </m:ctrlPr>
+          </m:radPr>
+          <m:deg/>
+          <m:e>
+            <m:r>
+              <w:rPr>
+                <w:rFonts w:ascii="Cambria Math" w:hAnsi="Cambria Math"/>
+              </w:rPr>
+              <m:t>n</m:t>
+            </m:r>
+          </m:e>
+        </m:rad>
+        <m:r>
+          <w:rPr>
+            <w:rFonts w:ascii="Cambria Math" w:hAnsi="Cambria Math"/>
+          </w:rPr>
+          <m:t xml:space="preserve"> </m:t>
+        </m:r>
+      </m:oMath>
+      <w:r>
+        <w:rPr>
+          <w:iCs/>
+        </w:rPr>
+        <w:t>comme le montre le graph si dessous :</w:t>
       </w:r>
     </w:p>
     <w:p>
@@ -1836,12 +3404,557 @@
           <w:iCs/>
         </w:rPr>
       </w:pPr>
-      <w:r>
-        <w:rPr>
-          <w:iCs/>
-        </w:rPr>
-        <w:t>À vérifier</w:t>
-      </w:r>
+    </w:p>
+    <w:p>
+      <w:pPr>
+        <w:spacing w:after="160"/>
+        <w:jc w:val="both"/>
+        <w:rPr>
+          <w:iCs/>
+        </w:rPr>
+      </w:pPr>
+      <w:r>
+        <w:rPr>
+          <w:iCs/>
+        </w:rPr>
+        <w:t xml:space="preserve">On a donc que l’algorithme de recherche des voisins est en </w:t>
+      </w:r>
+      <m:oMath>
+        <m:r>
+          <w:rPr>
+            <w:rFonts w:ascii="Cambria Math" w:hAnsi="Cambria Math"/>
+          </w:rPr>
+          <m:t>Θ</m:t>
+        </m:r>
+        <m:d>
+          <m:dPr>
+            <m:ctrlPr>
+              <w:rPr>
+                <w:rFonts w:ascii="Cambria Math" w:hAnsi="Cambria Math"/>
+                <w:i/>
+                <w:iCs/>
+              </w:rPr>
+            </m:ctrlPr>
+          </m:dPr>
+          <m:e>
+            <m:sSup>
+              <m:sSupPr>
+                <m:ctrlPr>
+                  <w:rPr>
+                    <w:rFonts w:ascii="Cambria Math" w:hAnsi="Cambria Math"/>
+                    <w:i/>
+                    <w:iCs/>
+                  </w:rPr>
+                </m:ctrlPr>
+              </m:sSupPr>
+              <m:e>
+                <m:r>
+                  <w:rPr>
+                    <w:rFonts w:ascii="Cambria Math" w:hAnsi="Cambria Math"/>
+                  </w:rPr>
+                  <m:t>n</m:t>
+                </m:r>
+              </m:e>
+              <m:sup>
+                <m:r>
+                  <w:rPr>
+                    <w:rFonts w:ascii="Cambria Math" w:hAnsi="Cambria Math"/>
+                  </w:rPr>
+                  <m:t>3/2</m:t>
+                </m:r>
+              </m:sup>
+            </m:sSup>
+          </m:e>
+        </m:d>
+      </m:oMath>
+    </w:p>
+    <w:p>
+      <w:pPr>
+        <w:spacing w:after="160"/>
+        <w:jc w:val="both"/>
+        <w:rPr>
+          <w:iCs/>
+        </w:rPr>
+      </w:pPr>
+      <w:r>
+        <w:rPr>
+          <w:iCs/>
+        </w:rPr>
+        <w:t xml:space="preserve">L’algorithme Tabou au complet est en : </w:t>
+      </w:r>
+      <m:oMath>
+        <m:r>
+          <w:rPr>
+            <w:rFonts w:ascii="Cambria Math" w:hAnsi="Cambria Math"/>
+          </w:rPr>
+          <m:t>T</m:t>
+        </m:r>
+        <m:d>
+          <m:dPr>
+            <m:ctrlPr>
+              <w:rPr>
+                <w:rFonts w:ascii="Cambria Math" w:hAnsi="Cambria Math"/>
+                <w:i/>
+                <w:iCs/>
+              </w:rPr>
+            </m:ctrlPr>
+          </m:dPr>
+          <m:e>
+            <m:r>
+              <w:rPr>
+                <w:rFonts w:ascii="Cambria Math" w:hAnsi="Cambria Math"/>
+              </w:rPr>
+              <m:t>n</m:t>
+            </m:r>
+          </m:e>
+        </m:d>
+        <m:r>
+          <w:rPr>
+            <w:rFonts w:ascii="Cambria Math" w:hAnsi="Cambria Math"/>
+          </w:rPr>
+          <m:t xml:space="preserve"> ∈</m:t>
+        </m:r>
+        <m:r>
+          <w:rPr>
+            <w:rFonts w:ascii="Cambria Math" w:hAnsi="Cambria Math"/>
+          </w:rPr>
+          <m:t>Θ</m:t>
+        </m:r>
+        <m:d>
+          <m:dPr>
+            <m:ctrlPr>
+              <w:rPr>
+                <w:rFonts w:ascii="Cambria Math" w:hAnsi="Cambria Math"/>
+                <w:i/>
+                <w:iCs/>
+              </w:rPr>
+            </m:ctrlPr>
+          </m:dPr>
+          <m:e>
+            <m:r>
+              <w:rPr>
+                <w:rFonts w:ascii="Cambria Math" w:hAnsi="Cambria Math"/>
+              </w:rPr>
+              <m:t>n</m:t>
+            </m:r>
+            <m:func>
+              <m:funcPr>
+                <m:ctrlPr>
+                  <w:rPr>
+                    <w:rFonts w:ascii="Cambria Math" w:hAnsi="Cambria Math"/>
+                    <w:i/>
+                    <w:iCs/>
+                  </w:rPr>
+                </m:ctrlPr>
+              </m:funcPr>
+              <m:fName>
+                <m:r>
+                  <m:rPr>
+                    <m:sty m:val="p"/>
+                  </m:rPr>
+                  <w:rPr>
+                    <w:rFonts w:ascii="Cambria Math" w:hAnsi="Cambria Math"/>
+                  </w:rPr>
+                  <m:t>log</m:t>
+                </m:r>
+              </m:fName>
+              <m:e>
+                <m:r>
+                  <w:rPr>
+                    <w:rFonts w:ascii="Cambria Math" w:hAnsi="Cambria Math"/>
+                  </w:rPr>
+                  <m:t>n</m:t>
+                </m:r>
+              </m:e>
+            </m:func>
+            <m:r>
+              <w:rPr>
+                <w:rFonts w:ascii="Cambria Math" w:hAnsi="Cambria Math"/>
+              </w:rPr>
+              <m:t>+100*</m:t>
+            </m:r>
+            <m:d>
+              <m:dPr>
+                <m:ctrlPr>
+                  <w:rPr>
+                    <w:rFonts w:ascii="Cambria Math" w:hAnsi="Cambria Math"/>
+                    <w:i/>
+                    <w:iCs/>
+                  </w:rPr>
+                </m:ctrlPr>
+              </m:dPr>
+              <m:e>
+                <m:sSup>
+                  <m:sSupPr>
+                    <m:ctrlPr>
+                      <w:rPr>
+                        <w:rFonts w:ascii="Cambria Math" w:hAnsi="Cambria Math"/>
+                        <w:i/>
+                        <w:iCs/>
+                      </w:rPr>
+                    </m:ctrlPr>
+                  </m:sSupPr>
+                  <m:e>
+                    <m:r>
+                      <w:rPr>
+                        <w:rFonts w:ascii="Cambria Math" w:hAnsi="Cambria Math"/>
+                      </w:rPr>
+                      <m:t>n</m:t>
+                    </m:r>
+                  </m:e>
+                  <m:sup>
+                    <m:f>
+                      <m:fPr>
+                        <m:ctrlPr>
+                          <w:rPr>
+                            <w:rFonts w:ascii="Cambria Math" w:hAnsi="Cambria Math"/>
+                            <w:i/>
+                            <w:iCs/>
+                          </w:rPr>
+                        </m:ctrlPr>
+                      </m:fPr>
+                      <m:num>
+                        <m:r>
+                          <w:rPr>
+                            <w:rFonts w:ascii="Cambria Math" w:hAnsi="Cambria Math"/>
+                          </w:rPr>
+                          <m:t>3</m:t>
+                        </m:r>
+                      </m:num>
+                      <m:den>
+                        <m:r>
+                          <w:rPr>
+                            <w:rFonts w:ascii="Cambria Math" w:hAnsi="Cambria Math"/>
+                          </w:rPr>
+                          <m:t>2</m:t>
+                        </m:r>
+                      </m:den>
+                    </m:f>
+                  </m:sup>
+                </m:sSup>
+                <m:r>
+                  <w:rPr>
+                    <w:rFonts w:ascii="Cambria Math" w:hAnsi="Cambria Math"/>
+                  </w:rPr>
+                  <m:t xml:space="preserve"> + k+2+m</m:t>
+                </m:r>
+              </m:e>
+            </m:d>
+          </m:e>
+        </m:d>
+      </m:oMath>
+    </w:p>
+    <w:p>
+      <w:pPr>
+        <w:spacing w:after="160"/>
+        <w:jc w:val="both"/>
+        <w:rPr>
+          <w:iCs/>
+        </w:rPr>
+      </w:pPr>
+      <w:r>
+        <w:rPr>
+          <w:iCs/>
+        </w:rPr>
+        <w:t xml:space="preserve">Le nombre de voisin k est au plus n-m, donc : </w:t>
+      </w:r>
+      <m:oMath>
+        <m:r>
+          <w:rPr>
+            <w:rFonts w:ascii="Cambria Math" w:hAnsi="Cambria Math"/>
+          </w:rPr>
+          <m:t>Θ</m:t>
+        </m:r>
+        <m:d>
+          <m:dPr>
+            <m:ctrlPr>
+              <w:rPr>
+                <w:rFonts w:ascii="Cambria Math" w:hAnsi="Cambria Math"/>
+                <w:i/>
+                <w:iCs/>
+              </w:rPr>
+            </m:ctrlPr>
+          </m:dPr>
+          <m:e>
+            <m:r>
+              <w:rPr>
+                <w:rFonts w:ascii="Cambria Math" w:hAnsi="Cambria Math"/>
+              </w:rPr>
+              <m:t>k</m:t>
+            </m:r>
+          </m:e>
+        </m:d>
+        <m:r>
+          <w:rPr>
+            <w:rFonts w:ascii="Cambria Math" w:hAnsi="Cambria Math"/>
+          </w:rPr>
+          <m:t>∈</m:t>
+        </m:r>
+        <m:r>
+          <w:rPr>
+            <w:rFonts w:ascii="Cambria Math" w:hAnsi="Cambria Math"/>
+          </w:rPr>
+          <m:t>Θ(</m:t>
+        </m:r>
+        <m:r>
+          <w:rPr>
+            <w:rFonts w:ascii="Cambria Math" w:hAnsi="Cambria Math"/>
+          </w:rPr>
+          <m:t>n</m:t>
+        </m:r>
+        <m:r>
+          <w:rPr>
+            <w:rFonts w:ascii="Cambria Math" w:hAnsi="Cambria Math"/>
+          </w:rPr>
+          <m:t>)</m:t>
+        </m:r>
+      </m:oMath>
+    </w:p>
+    <w:p>
+      <w:pPr>
+        <w:spacing w:after="160"/>
+        <w:jc w:val="both"/>
+        <w:rPr>
+          <w:iCs/>
+        </w:rPr>
+      </w:pPr>
+      <w:r>
+        <w:rPr>
+          <w:iCs/>
+        </w:rPr>
+        <w:t xml:space="preserve">Au final, l’algo Tabou est donc en : </w:t>
+      </w:r>
+      <m:oMath>
+        <m:r>
+          <w:rPr>
+            <w:rFonts w:ascii="Cambria Math" w:hAnsi="Cambria Math"/>
+          </w:rPr>
+          <m:t>Θ</m:t>
+        </m:r>
+        <m:d>
+          <m:dPr>
+            <m:ctrlPr>
+              <w:rPr>
+                <w:rFonts w:ascii="Cambria Math" w:hAnsi="Cambria Math"/>
+                <w:i/>
+                <w:iCs/>
+              </w:rPr>
+            </m:ctrlPr>
+          </m:dPr>
+          <m:e>
+            <m:r>
+              <w:rPr>
+                <w:rFonts w:ascii="Cambria Math" w:hAnsi="Cambria Math"/>
+              </w:rPr>
+              <m:t>n</m:t>
+            </m:r>
+            <m:func>
+              <m:funcPr>
+                <m:ctrlPr>
+                  <w:rPr>
+                    <w:rFonts w:ascii="Cambria Math" w:hAnsi="Cambria Math"/>
+                    <w:i/>
+                    <w:iCs/>
+                  </w:rPr>
+                </m:ctrlPr>
+              </m:funcPr>
+              <m:fName>
+                <m:r>
+                  <m:rPr>
+                    <m:sty m:val="p"/>
+                  </m:rPr>
+                  <w:rPr>
+                    <w:rFonts w:ascii="Cambria Math" w:hAnsi="Cambria Math"/>
+                  </w:rPr>
+                  <m:t>log</m:t>
+                </m:r>
+              </m:fName>
+              <m:e>
+                <m:r>
+                  <w:rPr>
+                    <w:rFonts w:ascii="Cambria Math" w:hAnsi="Cambria Math"/>
+                  </w:rPr>
+                  <m:t>n</m:t>
+                </m:r>
+              </m:e>
+            </m:func>
+            <m:r>
+              <w:rPr>
+                <w:rFonts w:ascii="Cambria Math" w:hAnsi="Cambria Math"/>
+              </w:rPr>
+              <m:t>+100*</m:t>
+            </m:r>
+            <m:d>
+              <m:dPr>
+                <m:ctrlPr>
+                  <w:rPr>
+                    <w:rFonts w:ascii="Cambria Math" w:hAnsi="Cambria Math"/>
+                    <w:i/>
+                    <w:iCs/>
+                  </w:rPr>
+                </m:ctrlPr>
+              </m:dPr>
+              <m:e>
+                <m:sSup>
+                  <m:sSupPr>
+                    <m:ctrlPr>
+                      <w:rPr>
+                        <w:rFonts w:ascii="Cambria Math" w:hAnsi="Cambria Math"/>
+                        <w:i/>
+                        <w:iCs/>
+                      </w:rPr>
+                    </m:ctrlPr>
+                  </m:sSupPr>
+                  <m:e>
+                    <m:r>
+                      <w:rPr>
+                        <w:rFonts w:ascii="Cambria Math" w:hAnsi="Cambria Math"/>
+                      </w:rPr>
+                      <m:t>n</m:t>
+                    </m:r>
+                  </m:e>
+                  <m:sup>
+                    <m:f>
+                      <m:fPr>
+                        <m:ctrlPr>
+                          <w:rPr>
+                            <w:rFonts w:ascii="Cambria Math" w:hAnsi="Cambria Math"/>
+                            <w:i/>
+                            <w:iCs/>
+                          </w:rPr>
+                        </m:ctrlPr>
+                      </m:fPr>
+                      <m:num>
+                        <m:r>
+                          <w:rPr>
+                            <w:rFonts w:ascii="Cambria Math" w:hAnsi="Cambria Math"/>
+                          </w:rPr>
+                          <m:t>3</m:t>
+                        </m:r>
+                      </m:num>
+                      <m:den>
+                        <m:r>
+                          <w:rPr>
+                            <w:rFonts w:ascii="Cambria Math" w:hAnsi="Cambria Math"/>
+                          </w:rPr>
+                          <m:t>2</m:t>
+                        </m:r>
+                      </m:den>
+                    </m:f>
+                  </m:sup>
+                </m:sSup>
+                <m:r>
+                  <w:rPr>
+                    <w:rFonts w:ascii="Cambria Math" w:hAnsi="Cambria Math"/>
+                  </w:rPr>
+                  <m:t xml:space="preserve"> + n+2+</m:t>
+                </m:r>
+                <m:rad>
+                  <m:radPr>
+                    <m:degHide m:val="1"/>
+                    <m:ctrlPr>
+                      <w:rPr>
+                        <w:rFonts w:ascii="Cambria Math" w:hAnsi="Cambria Math"/>
+                        <w:i/>
+                        <w:iCs/>
+                      </w:rPr>
+                    </m:ctrlPr>
+                  </m:radPr>
+                  <m:deg/>
+                  <m:e>
+                    <m:r>
+                      <w:rPr>
+                        <w:rFonts w:ascii="Cambria Math" w:hAnsi="Cambria Math"/>
+                      </w:rPr>
+                      <m:t>n</m:t>
+                    </m:r>
+                  </m:e>
+                </m:rad>
+              </m:e>
+            </m:d>
+          </m:e>
+        </m:d>
+        <m:r>
+          <w:rPr>
+            <w:rFonts w:ascii="Cambria Math" w:hAnsi="Cambria Math"/>
+          </w:rPr>
+          <m:t>=</m:t>
+        </m:r>
+      </m:oMath>
+    </w:p>
+    <w:p>
+      <w:pPr>
+        <w:spacing w:after="160"/>
+        <w:jc w:val="both"/>
+        <w:rPr>
+          <w:iCs/>
+        </w:rPr>
+      </w:pPr>
+      <m:oMathPara>
+        <m:oMath>
+          <m:r>
+            <w:rPr>
+              <w:rFonts w:ascii="Cambria Math" w:hAnsi="Cambria Math"/>
+            </w:rPr>
+            <m:t xml:space="preserve"> </m:t>
+          </m:r>
+          <m:r>
+            <w:rPr>
+              <w:rFonts w:ascii="Cambria Math" w:hAnsi="Cambria Math"/>
+            </w:rPr>
+            <m:t>Θ</m:t>
+          </m:r>
+          <m:d>
+            <m:dPr>
+              <m:ctrlPr>
+                <w:rPr>
+                  <w:rFonts w:ascii="Cambria Math" w:hAnsi="Cambria Math"/>
+                  <w:i/>
+                  <w:iCs/>
+                </w:rPr>
+              </m:ctrlPr>
+            </m:dPr>
+            <m:e>
+              <m:sSup>
+                <m:sSupPr>
+                  <m:ctrlPr>
+                    <w:rPr>
+                      <w:rFonts w:ascii="Cambria Math" w:hAnsi="Cambria Math"/>
+                      <w:i/>
+                      <w:iCs/>
+                    </w:rPr>
+                  </m:ctrlPr>
+                </m:sSupPr>
+                <m:e>
+                  <m:r>
+                    <w:rPr>
+                      <w:rFonts w:ascii="Cambria Math" w:hAnsi="Cambria Math"/>
+                    </w:rPr>
+                    <m:t>n</m:t>
+                  </m:r>
+                </m:e>
+                <m:sup>
+                  <m:r>
+                    <w:rPr>
+                      <w:rFonts w:ascii="Cambria Math" w:hAnsi="Cambria Math"/>
+                    </w:rPr>
+                    <m:t>3/2</m:t>
+                  </m:r>
+                </m:sup>
+              </m:sSup>
+            </m:e>
+          </m:d>
+        </m:oMath>
+      </m:oMathPara>
+    </w:p>
+    <w:p>
+      <w:pPr>
+        <w:spacing w:after="160"/>
+        <w:jc w:val="both"/>
+        <w:rPr>
+          <w:iCs/>
+        </w:rPr>
+      </w:pPr>
     </w:p>
     <w:p>
       <w:pPr>
@@ -1852,16 +3965,8 @@
         </w:numPr>
         <w:spacing w:after="120"/>
       </w:pPr>
-      <w:bookmarkStart w:id="1" w:name="_bggmxw61sv9p" w:colFirst="0" w:colLast="0"/>
-      <w:bookmarkEnd w:id="1"/>
-      <w:r>
-        <w:t>S</w:t>
-      </w:r>
-      <w:r>
-        <w:t>ervez-vous de vos temps d'exécution pour confirmer et/ou préciser l'analyse asymptotique théorique de vos algorithmes avec la méthode hybride de</w:t>
-      </w:r>
-      <w:r>
-        <w:t xml:space="preserve"> votre choix.</w:t>
+      <w:r>
+        <w:t>Servez-vous de vos temps d'exécution pour confirmer et/ou préciser l'analyse asymptotique théorique de vos algorithmes avec la méthode hybride de votre choix.</w:t>
       </w:r>
     </w:p>
     <w:tbl>
@@ -1924,21 +4029,633 @@
     <w:p>
       <w:pPr>
         <w:spacing w:after="140" w:line="288" w:lineRule="auto"/>
-      </w:pPr>
-      <w:r>
         <w:rPr>
           <w:i/>
         </w:rPr>
-        <w:t>La méthode peut varier d'un algorithme à l'autre. Justifiez les choix ici et montrez vos graphiques . Attention, vous devrez vous poser des questions pour l’algorithme tabou.</w:t>
-      </w:r>
-    </w:p>
-    <w:p>
-      <w:pPr>
-        <w:tabs>
-          <w:tab w:val="left" w:pos="0"/>
-        </w:tabs>
-      </w:pPr>
-    </w:p>
+      </w:pPr>
+      <w:r>
+        <w:rPr>
+          <w:i/>
+        </w:rPr>
+        <w:t>La méthode peut varier d'un algorithme à l'autre. Justifiez les choix ici et montrez vos graphiques. Attention, vous devrez vous poser des questions pour l’algorithme tabou.</w:t>
+      </w:r>
+    </w:p>
+    <w:p>
+      <w:pPr>
+        <w:pStyle w:val="Titre2"/>
+      </w:pPr>
+      <w:r>
+        <w:lastRenderedPageBreak/>
+        <w:t>Glouton :</w:t>
+      </w:r>
+    </w:p>
+    <w:p>
+      <w:pPr>
+        <w:rPr>
+          <w:iCs/>
+        </w:rPr>
+      </w:pPr>
+      <w:r>
+        <w:t>On utilise le test du rapport afin de déterminer si l’algorithme</w:t>
+      </w:r>
+      <w:r>
+        <w:t xml:space="preserve"> est bien en </w:t>
+      </w:r>
+      <m:oMath>
+        <m:r>
+          <w:rPr>
+            <w:rFonts w:ascii="Cambria Math" w:hAnsi="Cambria Math"/>
+          </w:rPr>
+          <m:t>Θ</m:t>
+        </m:r>
+        <m:r>
+          <w:rPr>
+            <w:rFonts w:ascii="Cambria Math" w:hAnsi="Cambria Math"/>
+          </w:rPr>
+          <m:t>(n</m:t>
+        </m:r>
+        <m:func>
+          <m:funcPr>
+            <m:ctrlPr>
+              <w:rPr>
+                <w:rFonts w:ascii="Cambria Math" w:hAnsi="Cambria Math"/>
+                <w:i/>
+                <w:iCs/>
+              </w:rPr>
+            </m:ctrlPr>
+          </m:funcPr>
+          <m:fName>
+            <m:r>
+              <m:rPr>
+                <m:sty m:val="p"/>
+              </m:rPr>
+              <w:rPr>
+                <w:rFonts w:ascii="Cambria Math" w:hAnsi="Cambria Math"/>
+              </w:rPr>
+              <m:t>log</m:t>
+            </m:r>
+          </m:fName>
+          <m:e>
+            <m:r>
+              <w:rPr>
+                <w:rFonts w:ascii="Cambria Math" w:hAnsi="Cambria Math"/>
+              </w:rPr>
+              <m:t>n)</m:t>
+            </m:r>
+          </m:e>
+        </m:func>
+      </m:oMath>
+      <w:r>
+        <w:t xml:space="preserve">. On plot donc </w:t>
+      </w:r>
+      <m:oMath>
+        <m:r>
+          <w:rPr>
+            <w:rFonts w:ascii="Cambria Math" w:hAnsi="Cambria Math"/>
+          </w:rPr>
+          <m:t>y=T(n)/(n</m:t>
+        </m:r>
+        <m:func>
+          <m:funcPr>
+            <m:ctrlPr>
+              <w:rPr>
+                <w:rFonts w:ascii="Cambria Math" w:hAnsi="Cambria Math"/>
+                <w:i/>
+                <w:iCs/>
+              </w:rPr>
+            </m:ctrlPr>
+          </m:funcPr>
+          <m:fName>
+            <m:r>
+              <m:rPr>
+                <m:sty m:val="p"/>
+              </m:rPr>
+              <w:rPr>
+                <w:rFonts w:ascii="Cambria Math" w:hAnsi="Cambria Math"/>
+              </w:rPr>
+              <m:t>log</m:t>
+            </m:r>
+          </m:fName>
+          <m:e>
+            <m:r>
+              <w:rPr>
+                <w:rFonts w:ascii="Cambria Math" w:hAnsi="Cambria Math"/>
+              </w:rPr>
+              <m:t>n)</m:t>
+            </m:r>
+          </m:e>
+        </m:func>
+        <m:r>
+          <w:rPr>
+            <w:rFonts w:ascii="Cambria Math" w:hAnsi="Cambria Math"/>
+          </w:rPr>
+          <m:t xml:space="preserve"> vs.  n</m:t>
+        </m:r>
+      </m:oMath>
+      <w:r>
+        <w:rPr>
+          <w:iCs/>
+        </w:rPr>
+        <w:t>. Le rapport converge effectivement vers une valeur de …</w:t>
+      </w:r>
+    </w:p>
+    <w:p>
+      <w:pPr>
+        <w:rPr>
+          <w:iCs/>
+        </w:rPr>
+      </w:pPr>
+    </w:p>
+    <w:p>
+      <w:pPr>
+        <w:pStyle w:val="Titre2"/>
+      </w:pPr>
+      <w:r>
+        <w:t>Programmation Dynamique :</w:t>
+      </w:r>
+    </w:p>
+    <w:p>
+      <w:pPr>
+        <w:rPr>
+          <w:iCs/>
+        </w:rPr>
+      </w:pPr>
+      <w:r>
+        <w:t xml:space="preserve">On utilise le test de puissance afin de vérifier le degré de l’algorithme polynomial. On plot donc </w:t>
+      </w:r>
+      <m:oMath>
+        <m:r>
+          <w:rPr>
+            <w:rFonts w:ascii="Cambria Math" w:hAnsi="Cambria Math"/>
+          </w:rPr>
+          <m:t>y=</m:t>
+        </m:r>
+        <m:r>
+          <m:rPr>
+            <m:sty m:val="p"/>
+          </m:rPr>
+          <w:rPr>
+            <w:rFonts w:ascii="Cambria Math" w:hAnsi="Cambria Math"/>
+          </w:rPr>
+          <m:t>log⁡</m:t>
+        </m:r>
+        <m:r>
+          <w:rPr>
+            <w:rFonts w:ascii="Cambria Math" w:hAnsi="Cambria Math"/>
+          </w:rPr>
+          <m:t>(T</m:t>
+        </m:r>
+        <m:d>
+          <m:dPr>
+            <m:ctrlPr>
+              <w:rPr>
+                <w:rFonts w:ascii="Cambria Math" w:hAnsi="Cambria Math"/>
+                <w:i/>
+                <w:iCs/>
+              </w:rPr>
+            </m:ctrlPr>
+          </m:dPr>
+          <m:e>
+            <m:r>
+              <w:rPr>
+                <w:rFonts w:ascii="Cambria Math" w:hAnsi="Cambria Math"/>
+              </w:rPr>
+              <m:t>n</m:t>
+            </m:r>
+          </m:e>
+        </m:d>
+        <m:r>
+          <w:rPr>
+            <w:rFonts w:ascii="Cambria Math" w:hAnsi="Cambria Math"/>
+          </w:rPr>
+          <m:t>)</m:t>
+        </m:r>
+        <m:r>
+          <w:rPr>
+            <w:rFonts w:ascii="Cambria Math" w:hAnsi="Cambria Math"/>
+          </w:rPr>
+          <m:t xml:space="preserve"> vs. </m:t>
+        </m:r>
+        <m:func>
+          <m:funcPr>
+            <m:ctrlPr>
+              <w:rPr>
+                <w:rFonts w:ascii="Cambria Math" w:hAnsi="Cambria Math"/>
+                <w:i/>
+                <w:iCs/>
+              </w:rPr>
+            </m:ctrlPr>
+          </m:funcPr>
+          <m:fName>
+            <m:r>
+              <m:rPr>
+                <m:sty m:val="p"/>
+              </m:rPr>
+              <w:rPr>
+                <w:rFonts w:ascii="Cambria Math" w:hAnsi="Cambria Math"/>
+              </w:rPr>
+              <m:t>log</m:t>
+            </m:r>
+          </m:fName>
+          <m:e>
+            <m:r>
+              <w:rPr>
+                <w:rFonts w:ascii="Cambria Math" w:hAnsi="Cambria Math"/>
+              </w:rPr>
+              <m:t>n</m:t>
+            </m:r>
+          </m:e>
+        </m:func>
+      </m:oMath>
+      <w:r>
+        <w:rPr>
+          <w:iCs/>
+        </w:rPr>
+        <w:t xml:space="preserve">. On vérifie que l’algorithme est bien en </w:t>
+      </w:r>
+      <m:oMath>
+        <m:sSup>
+          <m:sSupPr>
+            <m:ctrlPr>
+              <w:rPr>
+                <w:rFonts w:ascii="Cambria Math" w:hAnsi="Cambria Math"/>
+                <w:i/>
+                <w:iCs/>
+              </w:rPr>
+            </m:ctrlPr>
+          </m:sSupPr>
+          <m:e>
+            <m:r>
+              <w:rPr>
+                <w:rFonts w:ascii="Cambria Math" w:hAnsi="Cambria Math"/>
+              </w:rPr>
+              <m:t>n</m:t>
+            </m:r>
+          </m:e>
+          <m:sup>
+            <m:r>
+              <w:rPr>
+                <w:rFonts w:ascii="Cambria Math" w:hAnsi="Cambria Math"/>
+              </w:rPr>
+              <m:t>2</m:t>
+            </m:r>
+          </m:sup>
+        </m:sSup>
+      </m:oMath>
+      <w:r>
+        <w:rPr>
+          <w:iCs/>
+        </w:rPr>
+        <w:t xml:space="preserve">. La constante multiplicative est </w:t>
+      </w:r>
+      <m:oMath>
+        <m:sSup>
+          <m:sSupPr>
+            <m:ctrlPr>
+              <w:rPr>
+                <w:rFonts w:ascii="Cambria Math" w:hAnsi="Cambria Math"/>
+                <w:i/>
+                <w:iCs/>
+              </w:rPr>
+            </m:ctrlPr>
+          </m:sSupPr>
+          <m:e>
+            <m:r>
+              <w:rPr>
+                <w:rFonts w:ascii="Cambria Math" w:hAnsi="Cambria Math"/>
+              </w:rPr>
+              <m:t>e</m:t>
+            </m:r>
+          </m:e>
+          <m:sup>
+            <m:r>
+              <w:rPr>
+                <w:rFonts w:ascii="Cambria Math" w:hAnsi="Cambria Math"/>
+              </w:rPr>
+              <m:t>b</m:t>
+            </m:r>
+          </m:sup>
+        </m:sSup>
+        <m:r>
+          <w:rPr>
+            <w:rFonts w:ascii="Cambria Math" w:hAnsi="Cambria Math"/>
+          </w:rPr>
+          <m:t>=e^=</m:t>
+        </m:r>
+      </m:oMath>
+      <w:r>
+        <w:rPr>
+          <w:iCs/>
+        </w:rPr>
+        <w:t xml:space="preserve"> . On a donc approximativement : </w:t>
+      </w:r>
+      <m:oMath>
+        <m:r>
+          <w:rPr>
+            <w:rFonts w:ascii="Cambria Math" w:hAnsi="Cambria Math"/>
+          </w:rPr>
+          <m:t>T</m:t>
+        </m:r>
+        <m:d>
+          <m:dPr>
+            <m:ctrlPr>
+              <w:rPr>
+                <w:rFonts w:ascii="Cambria Math" w:hAnsi="Cambria Math"/>
+                <w:i/>
+                <w:iCs/>
+              </w:rPr>
+            </m:ctrlPr>
+          </m:dPr>
+          <m:e>
+            <m:r>
+              <w:rPr>
+                <w:rFonts w:ascii="Cambria Math" w:hAnsi="Cambria Math"/>
+              </w:rPr>
+              <m:t>n</m:t>
+            </m:r>
+          </m:e>
+        </m:d>
+        <m:r>
+          <w:rPr>
+            <w:rFonts w:ascii="Cambria Math" w:hAnsi="Cambria Math"/>
+          </w:rPr>
+          <m:t>=cte*</m:t>
+        </m:r>
+        <m:sSup>
+          <m:sSupPr>
+            <m:ctrlPr>
+              <w:rPr>
+                <w:rFonts w:ascii="Cambria Math" w:hAnsi="Cambria Math"/>
+                <w:i/>
+                <w:iCs/>
+              </w:rPr>
+            </m:ctrlPr>
+          </m:sSupPr>
+          <m:e>
+            <m:r>
+              <w:rPr>
+                <w:rFonts w:ascii="Cambria Math" w:hAnsi="Cambria Math"/>
+              </w:rPr>
+              <m:t>n</m:t>
+            </m:r>
+          </m:e>
+          <m:sup>
+            <m:r>
+              <w:rPr>
+                <w:rFonts w:ascii="Cambria Math" w:hAnsi="Cambria Math"/>
+              </w:rPr>
+              <m:t>2</m:t>
+            </m:r>
+          </m:sup>
+        </m:sSup>
+      </m:oMath>
+    </w:p>
+    <w:p>
+      <w:pPr>
+        <w:rPr>
+          <w:iCs/>
+        </w:rPr>
+      </w:pPr>
+    </w:p>
+    <w:p>
+      <w:pPr>
+        <w:pStyle w:val="Titre2"/>
+      </w:pPr>
+      <w:r>
+        <w:t>Tabou :</w:t>
+      </w:r>
+    </w:p>
+    <w:p>
+      <w:pPr>
+        <w:rPr>
+          <w:iCs/>
+        </w:rPr>
+      </w:pPr>
+      <w:r>
+        <w:t xml:space="preserve">On utilise le test de puissance afin de vérifier le degré de l’algorithme polynomial. On plot donc </w:t>
+      </w:r>
+      <m:oMath>
+        <m:r>
+          <w:rPr>
+            <w:rFonts w:ascii="Cambria Math" w:hAnsi="Cambria Math"/>
+          </w:rPr>
+          <m:t>y=</m:t>
+        </m:r>
+        <m:r>
+          <m:rPr>
+            <m:sty m:val="p"/>
+          </m:rPr>
+          <w:rPr>
+            <w:rFonts w:ascii="Cambria Math" w:hAnsi="Cambria Math"/>
+          </w:rPr>
+          <m:t>log⁡</m:t>
+        </m:r>
+        <m:r>
+          <w:rPr>
+            <w:rFonts w:ascii="Cambria Math" w:hAnsi="Cambria Math"/>
+          </w:rPr>
+          <m:t>(T</m:t>
+        </m:r>
+        <m:d>
+          <m:dPr>
+            <m:ctrlPr>
+              <w:rPr>
+                <w:rFonts w:ascii="Cambria Math" w:hAnsi="Cambria Math"/>
+                <w:i/>
+                <w:iCs/>
+              </w:rPr>
+            </m:ctrlPr>
+          </m:dPr>
+          <m:e>
+            <m:r>
+              <w:rPr>
+                <w:rFonts w:ascii="Cambria Math" w:hAnsi="Cambria Math"/>
+              </w:rPr>
+              <m:t>n</m:t>
+            </m:r>
+          </m:e>
+        </m:d>
+        <m:r>
+          <w:rPr>
+            <w:rFonts w:ascii="Cambria Math" w:hAnsi="Cambria Math"/>
+          </w:rPr>
+          <m:t xml:space="preserve">) vs. </m:t>
+        </m:r>
+        <m:func>
+          <m:funcPr>
+            <m:ctrlPr>
+              <w:rPr>
+                <w:rFonts w:ascii="Cambria Math" w:hAnsi="Cambria Math"/>
+                <w:i/>
+                <w:iCs/>
+              </w:rPr>
+            </m:ctrlPr>
+          </m:funcPr>
+          <m:fName>
+            <m:r>
+              <m:rPr>
+                <m:sty m:val="p"/>
+              </m:rPr>
+              <w:rPr>
+                <w:rFonts w:ascii="Cambria Math" w:hAnsi="Cambria Math"/>
+              </w:rPr>
+              <m:t>log</m:t>
+            </m:r>
+          </m:fName>
+          <m:e>
+            <m:r>
+              <w:rPr>
+                <w:rFonts w:ascii="Cambria Math" w:hAnsi="Cambria Math"/>
+              </w:rPr>
+              <m:t>n</m:t>
+            </m:r>
+          </m:e>
+        </m:func>
+      </m:oMath>
+      <w:r>
+        <w:rPr>
+          <w:iCs/>
+        </w:rPr>
+        <w:t xml:space="preserve">. On vérifie que l’algorithme est bien en </w:t>
+      </w:r>
+      <m:oMath>
+        <m:sSup>
+          <m:sSupPr>
+            <m:ctrlPr>
+              <w:rPr>
+                <w:rFonts w:ascii="Cambria Math" w:hAnsi="Cambria Math"/>
+                <w:i/>
+                <w:iCs/>
+              </w:rPr>
+            </m:ctrlPr>
+          </m:sSupPr>
+          <m:e>
+            <m:r>
+              <w:rPr>
+                <w:rFonts w:ascii="Cambria Math" w:hAnsi="Cambria Math"/>
+              </w:rPr>
+              <m:t>n</m:t>
+            </m:r>
+          </m:e>
+          <m:sup>
+            <m:r>
+              <w:rPr>
+                <w:rFonts w:ascii="Cambria Math" w:hAnsi="Cambria Math"/>
+              </w:rPr>
+              <m:t>2</m:t>
+            </m:r>
+          </m:sup>
+        </m:sSup>
+      </m:oMath>
+      <w:r>
+        <w:rPr>
+          <w:iCs/>
+        </w:rPr>
+        <w:t xml:space="preserve">. La constante multiplicative est </w:t>
+      </w:r>
+      <m:oMath>
+        <m:sSup>
+          <m:sSupPr>
+            <m:ctrlPr>
+              <w:rPr>
+                <w:rFonts w:ascii="Cambria Math" w:hAnsi="Cambria Math"/>
+                <w:i/>
+                <w:iCs/>
+              </w:rPr>
+            </m:ctrlPr>
+          </m:sSupPr>
+          <m:e>
+            <m:r>
+              <w:rPr>
+                <w:rFonts w:ascii="Cambria Math" w:hAnsi="Cambria Math"/>
+              </w:rPr>
+              <m:t>e</m:t>
+            </m:r>
+          </m:e>
+          <m:sup>
+            <m:r>
+              <w:rPr>
+                <w:rFonts w:ascii="Cambria Math" w:hAnsi="Cambria Math"/>
+              </w:rPr>
+              <m:t>b</m:t>
+            </m:r>
+          </m:sup>
+        </m:sSup>
+        <m:r>
+          <w:rPr>
+            <w:rFonts w:ascii="Cambria Math" w:hAnsi="Cambria Math"/>
+          </w:rPr>
+          <m:t>=e^=</m:t>
+        </m:r>
+      </m:oMath>
+      <w:r>
+        <w:rPr>
+          <w:iCs/>
+        </w:rPr>
+        <w:t xml:space="preserve"> . On a donc approximativement : </w:t>
+      </w:r>
+      <m:oMath>
+        <m:r>
+          <w:rPr>
+            <w:rFonts w:ascii="Cambria Math" w:hAnsi="Cambria Math"/>
+          </w:rPr>
+          <m:t>T</m:t>
+        </m:r>
+        <m:d>
+          <m:dPr>
+            <m:ctrlPr>
+              <w:rPr>
+                <w:rFonts w:ascii="Cambria Math" w:hAnsi="Cambria Math"/>
+                <w:i/>
+                <w:iCs/>
+              </w:rPr>
+            </m:ctrlPr>
+          </m:dPr>
+          <m:e>
+            <m:r>
+              <w:rPr>
+                <w:rFonts w:ascii="Cambria Math" w:hAnsi="Cambria Math"/>
+              </w:rPr>
+              <m:t>n</m:t>
+            </m:r>
+          </m:e>
+        </m:d>
+        <m:r>
+          <w:rPr>
+            <w:rFonts w:ascii="Cambria Math" w:hAnsi="Cambria Math"/>
+          </w:rPr>
+          <m:t>=cte*</m:t>
+        </m:r>
+        <m:sSup>
+          <m:sSupPr>
+            <m:ctrlPr>
+              <w:rPr>
+                <w:rFonts w:ascii="Cambria Math" w:hAnsi="Cambria Math"/>
+                <w:i/>
+                <w:iCs/>
+              </w:rPr>
+            </m:ctrlPr>
+          </m:sSupPr>
+          <m:e>
+            <m:r>
+              <w:rPr>
+                <w:rFonts w:ascii="Cambria Math" w:hAnsi="Cambria Math"/>
+              </w:rPr>
+              <m:t>n</m:t>
+            </m:r>
+          </m:e>
+          <m:sup>
+            <m:r>
+              <w:rPr>
+                <w:rFonts w:ascii="Cambria Math" w:hAnsi="Cambria Math"/>
+              </w:rPr>
+              <m:t>2</m:t>
+            </m:r>
+          </m:sup>
+        </m:sSup>
+      </m:oMath>
+    </w:p>
+    <w:p/>
     <w:p>
       <w:pPr>
         <w:pBdr>
@@ -1964,13 +4681,10 @@
         </w:numPr>
         <w:spacing w:after="120"/>
       </w:pPr>
-      <w:bookmarkStart w:id="2" w:name="_39l22khrkqnz" w:colFirst="0" w:colLast="0"/>
-      <w:bookmarkEnd w:id="2"/>
-      <w:r>
-        <w:t>Discutez des trois algorithmes en fonction de la qualité respective des solutio</w:t>
-      </w:r>
-      <w:r>
-        <w:t>ns obtenues, de la consommation de ressources (temps de calcul, espace mémoire) et de la difficulté d'implantation.</w:t>
+      <w:bookmarkStart w:id="3" w:name="_39l22khrkqnz" w:colFirst="0" w:colLast="0"/>
+      <w:bookmarkEnd w:id="3"/>
+      <w:r>
+        <w:t>Discutez des trois algorithmes en fonction de la qualité respective des solutions obtenues, de la consommation de ressources (temps de calcul, espace mémoire) et de la difficulté d'implantation.</w:t>
       </w:r>
     </w:p>
     <w:p>
@@ -1982,8 +4696,8 @@
         </w:numPr>
         <w:spacing w:after="120"/>
       </w:pPr>
-      <w:bookmarkStart w:id="3" w:name="_d7sopmzothn" w:colFirst="0" w:colLast="0"/>
-      <w:bookmarkEnd w:id="3"/>
+      <w:bookmarkStart w:id="4" w:name="_d7sopmzothn" w:colFirst="0" w:colLast="0"/>
+      <w:bookmarkEnd w:id="4"/>
       <w:r>
         <w:t>Indiquez sous quelles conditions vous utiliseriez chaque algorithme.</w:t>
       </w:r>
@@ -2066,11 +4780,257 @@
           <w:tab w:val="left" w:pos="0"/>
         </w:tabs>
       </w:pPr>
-      <w:bookmarkStart w:id="4" w:name="_nn9hng1pzyc6" w:colFirst="0" w:colLast="0"/>
-      <w:bookmarkEnd w:id="4"/>
-      <w:r>
-        <w:br w:type="page"/>
-      </w:r>
+      <w:bookmarkStart w:id="5" w:name="_nn9hng1pzyc6" w:colFirst="0" w:colLast="0"/>
+      <w:bookmarkEnd w:id="5"/>
+    </w:p>
+    <w:tbl>
+      <w:tblPr>
+        <w:tblStyle w:val="Grilledutableau"/>
+        <w:tblW w:w="0" w:type="auto"/>
+        <w:tblLook w:val="04A0" w:firstRow="1" w:lastRow="0" w:firstColumn="1" w:lastColumn="0" w:noHBand="0" w:noVBand="1"/>
+      </w:tblPr>
+      <w:tblGrid>
+        <w:gridCol w:w="2489"/>
+        <w:gridCol w:w="2491"/>
+        <w:gridCol w:w="2491"/>
+        <w:gridCol w:w="2491"/>
+      </w:tblGrid>
+      <w:tr>
+        <w:tc>
+          <w:tcPr>
+            <w:tcW w:w="2489" w:type="dxa"/>
+          </w:tcPr>
+          <w:p>
+            <w:pPr>
+              <w:pStyle w:val="Titre2"/>
+              <w:tabs>
+                <w:tab w:val="left" w:pos="0"/>
+              </w:tabs>
+            </w:pPr>
+            <w:r>
+              <w:t>Algorithme :</w:t>
+            </w:r>
+          </w:p>
+        </w:tc>
+        <w:tc>
+          <w:tcPr>
+            <w:tcW w:w="2491" w:type="dxa"/>
+          </w:tcPr>
+          <w:p>
+            <w:pPr>
+              <w:pStyle w:val="Titre2"/>
+              <w:tabs>
+                <w:tab w:val="left" w:pos="0"/>
+              </w:tabs>
+            </w:pPr>
+            <w:r>
+              <w:t>Avantage :</w:t>
+            </w:r>
+          </w:p>
+        </w:tc>
+        <w:tc>
+          <w:tcPr>
+            <w:tcW w:w="2491" w:type="dxa"/>
+          </w:tcPr>
+          <w:p>
+            <w:pPr>
+              <w:pStyle w:val="Titre2"/>
+              <w:tabs>
+                <w:tab w:val="left" w:pos="0"/>
+              </w:tabs>
+            </w:pPr>
+            <w:r>
+              <w:t>Inconvénients :</w:t>
+            </w:r>
+          </w:p>
+        </w:tc>
+        <w:tc>
+          <w:tcPr>
+            <w:tcW w:w="2491" w:type="dxa"/>
+          </w:tcPr>
+          <w:p>
+            <w:pPr>
+              <w:pStyle w:val="Titre2"/>
+              <w:tabs>
+                <w:tab w:val="left" w:pos="0"/>
+              </w:tabs>
+            </w:pPr>
+            <w:r>
+              <w:t>Cas d’utilisation :</w:t>
+            </w:r>
+          </w:p>
+        </w:tc>
+      </w:tr>
+      <w:tr>
+        <w:tc>
+          <w:tcPr>
+            <w:tcW w:w="2489" w:type="dxa"/>
+          </w:tcPr>
+          <w:p>
+            <w:pPr>
+              <w:pStyle w:val="Titre2"/>
+              <w:tabs>
+                <w:tab w:val="left" w:pos="0"/>
+              </w:tabs>
+            </w:pPr>
+          </w:p>
+        </w:tc>
+        <w:tc>
+          <w:tcPr>
+            <w:tcW w:w="2491" w:type="dxa"/>
+          </w:tcPr>
+          <w:p>
+            <w:pPr>
+              <w:pStyle w:val="Titre2"/>
+              <w:tabs>
+                <w:tab w:val="left" w:pos="0"/>
+              </w:tabs>
+            </w:pPr>
+          </w:p>
+        </w:tc>
+        <w:tc>
+          <w:tcPr>
+            <w:tcW w:w="2491" w:type="dxa"/>
+          </w:tcPr>
+          <w:p>
+            <w:pPr>
+              <w:pStyle w:val="Titre2"/>
+              <w:tabs>
+                <w:tab w:val="left" w:pos="0"/>
+              </w:tabs>
+            </w:pPr>
+          </w:p>
+        </w:tc>
+        <w:tc>
+          <w:tcPr>
+            <w:tcW w:w="2491" w:type="dxa"/>
+          </w:tcPr>
+          <w:p>
+            <w:pPr>
+              <w:pStyle w:val="Titre2"/>
+              <w:tabs>
+                <w:tab w:val="left" w:pos="0"/>
+              </w:tabs>
+            </w:pPr>
+          </w:p>
+        </w:tc>
+      </w:tr>
+      <w:tr>
+        <w:tc>
+          <w:tcPr>
+            <w:tcW w:w="2489" w:type="dxa"/>
+          </w:tcPr>
+          <w:p>
+            <w:pPr>
+              <w:pStyle w:val="Titre2"/>
+              <w:tabs>
+                <w:tab w:val="left" w:pos="0"/>
+              </w:tabs>
+            </w:pPr>
+          </w:p>
+        </w:tc>
+        <w:tc>
+          <w:tcPr>
+            <w:tcW w:w="2491" w:type="dxa"/>
+          </w:tcPr>
+          <w:p>
+            <w:pPr>
+              <w:pStyle w:val="Titre2"/>
+              <w:tabs>
+                <w:tab w:val="left" w:pos="0"/>
+              </w:tabs>
+            </w:pPr>
+          </w:p>
+        </w:tc>
+        <w:tc>
+          <w:tcPr>
+            <w:tcW w:w="2491" w:type="dxa"/>
+          </w:tcPr>
+          <w:p>
+            <w:pPr>
+              <w:pStyle w:val="Titre2"/>
+              <w:tabs>
+                <w:tab w:val="left" w:pos="0"/>
+              </w:tabs>
+            </w:pPr>
+          </w:p>
+        </w:tc>
+        <w:tc>
+          <w:tcPr>
+            <w:tcW w:w="2491" w:type="dxa"/>
+          </w:tcPr>
+          <w:p>
+            <w:pPr>
+              <w:pStyle w:val="Titre2"/>
+              <w:tabs>
+                <w:tab w:val="left" w:pos="0"/>
+              </w:tabs>
+            </w:pPr>
+          </w:p>
+        </w:tc>
+      </w:tr>
+      <w:tr>
+        <w:tc>
+          <w:tcPr>
+            <w:tcW w:w="2489" w:type="dxa"/>
+          </w:tcPr>
+          <w:p>
+            <w:pPr>
+              <w:pStyle w:val="Titre2"/>
+              <w:tabs>
+                <w:tab w:val="left" w:pos="0"/>
+              </w:tabs>
+            </w:pPr>
+          </w:p>
+        </w:tc>
+        <w:tc>
+          <w:tcPr>
+            <w:tcW w:w="2491" w:type="dxa"/>
+          </w:tcPr>
+          <w:p>
+            <w:pPr>
+              <w:pStyle w:val="Titre2"/>
+              <w:tabs>
+                <w:tab w:val="left" w:pos="0"/>
+              </w:tabs>
+            </w:pPr>
+          </w:p>
+        </w:tc>
+        <w:tc>
+          <w:tcPr>
+            <w:tcW w:w="2491" w:type="dxa"/>
+          </w:tcPr>
+          <w:p>
+            <w:pPr>
+              <w:pStyle w:val="Titre2"/>
+              <w:tabs>
+                <w:tab w:val="left" w:pos="0"/>
+              </w:tabs>
+            </w:pPr>
+          </w:p>
+        </w:tc>
+        <w:tc>
+          <w:tcPr>
+            <w:tcW w:w="2491" w:type="dxa"/>
+          </w:tcPr>
+          <w:p>
+            <w:pPr>
+              <w:pStyle w:val="Titre2"/>
+              <w:tabs>
+                <w:tab w:val="left" w:pos="0"/>
+              </w:tabs>
+            </w:pPr>
+          </w:p>
+        </w:tc>
+      </w:tr>
+    </w:tbl>
+    <w:p>
+      <w:pPr>
+        <w:pStyle w:val="Titre2"/>
+        <w:tabs>
+          <w:tab w:val="left" w:pos="0"/>
+        </w:tabs>
+      </w:pPr>
     </w:p>
     <w:p>
       <w:pPr>
@@ -2080,7 +5040,6 @@
         </w:tabs>
       </w:pPr>
       <w:r>
-        <w:lastRenderedPageBreak/>
         <w:t>Autres critères de correction</w:t>
       </w:r>
     </w:p>
@@ -2194,6 +5153,7 @@
         </w:tabs>
       </w:pPr>
       <w:r>
+        <w:lastRenderedPageBreak/>
         <w:t>Qualité du code</w:t>
       </w:r>
     </w:p>
@@ -3540,6 +6500,7 @@
   <w:style w:type="paragraph" w:default="1" w:styleId="Normal">
     <w:name w:val="Normal"/>
     <w:qFormat/>
+    <w:rsid w:val="002B19FB"/>
   </w:style>
   <w:style w:type="paragraph" w:styleId="Titre1">
     <w:name w:val="heading 1"/>
@@ -3854,6 +6815,32 @@
       <w:ind w:left="720"/>
       <w:contextualSpacing/>
     </w:pPr>
+  </w:style>
+  <w:style w:type="table" w:styleId="Grilledutableau">
+    <w:name w:val="Table Grid"/>
+    <w:basedOn w:val="TableauNormal"/>
+    <w:uiPriority w:val="39"/>
+    <w:rsid w:val="00E52043"/>
+    <w:tblPr>
+      <w:tblBorders>
+        <w:top w:val="single" w:sz="4" w:space="0" w:color="auto"/>
+        <w:left w:val="single" w:sz="4" w:space="0" w:color="auto"/>
+        <w:bottom w:val="single" w:sz="4" w:space="0" w:color="auto"/>
+        <w:right w:val="single" w:sz="4" w:space="0" w:color="auto"/>
+        <w:insideH w:val="single" w:sz="4" w:space="0" w:color="auto"/>
+        <w:insideV w:val="single" w:sz="4" w:space="0" w:color="auto"/>
+      </w:tblBorders>
+    </w:tblPr>
+  </w:style>
+  <w:style w:type="character" w:styleId="Textedelespacerserv">
+    <w:name w:val="Placeholder Text"/>
+    <w:basedOn w:val="Policepardfaut"/>
+    <w:uiPriority w:val="99"/>
+    <w:semiHidden/>
+    <w:rsid w:val="00994908"/>
+    <w:rPr>
+      <w:color w:val="808080"/>
+    </w:rPr>
   </w:style>
 </w:styles>
 </file>
@@ -4176,4 +7163,16 @@
   </a:objectDefaults>
   <a:extraClrSchemeLst/>
 </a:theme>
+</file>
+
+<file path=customXml/item1.xml><?xml version="1.0" encoding="utf-8"?>
+<b:Sources xmlns:b="http://schemas.openxmlformats.org/officeDocument/2006/bibliography" xmlns="http://schemas.openxmlformats.org/officeDocument/2006/bibliography" SelectedStyle="\HarvardAnglia2008OfficeOnline.xsl" StyleName="Harvard - Anglia" Version="2008"/>
+</file>
+
+<file path=customXml/itemProps1.xml><?xml version="1.0" encoding="utf-8"?>
+<ds:datastoreItem xmlns:ds="http://schemas.openxmlformats.org/officeDocument/2006/customXml" ds:itemID="{93DC6747-3A27-403E-8ED3-FC8B29FD5D88}">
+  <ds:schemaRefs>
+    <ds:schemaRef ds:uri="http://schemas.openxmlformats.org/officeDocument/2006/bibliography"/>
+  </ds:schemaRefs>
+</ds:datastoreItem>
 </file>
</xml_diff>